<commit_message>
Current State-Output Separation + Bugfix
Changed I to Iin (state variable) and Itot (output variable)

Changed Output control options to match variable names

VCF - V, U, Itot, Final
VCWF - V, U, Weight, Itot, Final
FSF - same as before.

Have also edited Enum names to be more consistent.
Created an excel file that will make editing the enum more efficient
Slight bugfix in initialization of WeightOut matrix in prescence of
InterestingSyns

Updated documentation with the procedure to be followed when adding new /
editing old state / output variables.
</commit_message>
<xml_diff>
--- a/TimeDelNetSimMEX_Lib/Items/Using TimeDelNetSim.docx
+++ b/TimeDelNetSimMEX_Lib/Items/Using TimeDelNetSim.docx
@@ -3173,14 +3173,12 @@
                 <w:color w:val="0070C0"/>
               </w:rPr>
             </w:pPr>
-            <w:proofErr w:type="spellStart"/>
             <w:r>
               <w:rPr>
                 <w:color w:val="0070C0"/>
               </w:rPr>
               <w:t>Iin</w:t>
             </w:r>
-            <w:proofErr w:type="spellEnd"/>
           </w:p>
         </w:tc>
         <w:tc>
@@ -3721,15 +3719,1594 @@
         </w:tc>
       </w:tr>
     </w:tbl>
-    <w:p/>
-    <w:p>
-      <w:pPr>
+    <w:p>
+      <w:pPr>
+        <w:pStyle w:val="Heading1"/>
+      </w:pPr>
+      <w:r>
+        <w:t>Adding a new State Variable</w:t>
+      </w:r>
+    </w:p>
+    <w:p>
+      <w:r>
+        <w:t xml:space="preserve">The Following Editing steps </w:t>
+      </w:r>
+      <w:r>
+        <w:t>must</w:t>
+      </w:r>
+      <w:r>
+        <w:t xml:space="preserve"> be completed if one introduces a new state variable</w:t>
+      </w:r>
+      <w:r>
+        <w:t>. Note that the following steps occur while editing an existing state variable too.</w:t>
+      </w:r>
+    </w:p>
+    <w:p>
+      <w:pPr>
+        <w:pStyle w:val="Heading2"/>
+      </w:pPr>
+      <w:r>
+        <w:t>Input / Output data structure related</w:t>
+      </w:r>
+    </w:p>
+    <w:p>
+      <w:pPr>
+        <w:pStyle w:val="StickyBullet"/>
+        <w:tabs>
+          <w:tab w:val="left" w:pos="7655"/>
+        </w:tabs>
+      </w:pPr>
+      <w:r>
+        <w:t xml:space="preserve">Add a corresponding variable in </w:t>
+      </w:r>
+      <w:proofErr w:type="spellStart"/>
+      <w:r>
+        <w:t>Input</w:t>
+      </w:r>
+      <w:r>
+        <w:t>Args</w:t>
+      </w:r>
+      <w:proofErr w:type="spellEnd"/>
+      <w:r>
+        <w:tab/>
+      </w:r>
+      <w:sdt>
+        <w:sdtPr>
+          <w:id w:val="614489132"/>
+          <w14:checkbox>
+            <w14:checked w14:val="0"/>
+            <w14:checkedState w14:val="2612" w14:font="MS Gothic"/>
+            <w14:uncheckedState w14:val="2610" w14:font="MS Gothic"/>
+          </w14:checkbox>
+        </w:sdtPr>
+        <w:sdtEndPr/>
+        <w:sdtContent>
+          <w:r>
+            <w:rPr>
+              <w:rFonts w:ascii="MS Gothic" w:eastAsia="MS Gothic" w:hAnsi="MS Gothic" w:hint="eastAsia"/>
+            </w:rPr>
+            <w:t>☐</w:t>
+          </w:r>
+        </w:sdtContent>
+      </w:sdt>
+    </w:p>
+    <w:p>
+      <w:pPr>
+        <w:pStyle w:val="StickyBullet"/>
+        <w:tabs>
+          <w:tab w:val="left" w:pos="7655"/>
+        </w:tabs>
+      </w:pPr>
+      <w:r>
+        <w:t xml:space="preserve">Add a corresponding variable in </w:t>
+      </w:r>
+      <w:proofErr w:type="spellStart"/>
+      <w:r>
+        <w:t>InternalVars</w:t>
+      </w:r>
+      <w:proofErr w:type="spellEnd"/>
+      <w:r>
+        <w:tab/>
+      </w:r>
+      <w:sdt>
+        <w:sdtPr>
+          <w:id w:val="1846051500"/>
+          <w14:checkbox>
+            <w14:checked w14:val="0"/>
+            <w14:checkedState w14:val="2612" w14:font="MS Gothic"/>
+            <w14:uncheckedState w14:val="2610" w14:font="MS Gothic"/>
+          </w14:checkbox>
+        </w:sdtPr>
+        <w:sdtEndPr/>
+        <w:sdtContent>
+          <w:r>
+            <w:rPr>
+              <w:rFonts w:ascii="MS Gothic" w:eastAsia="MS Gothic" w:hAnsi="MS Gothic" w:hint="eastAsia"/>
+            </w:rPr>
+            <w:t>☐</w:t>
+          </w:r>
+        </w:sdtContent>
+      </w:sdt>
+    </w:p>
+    <w:p>
+      <w:pPr>
+        <w:pStyle w:val="StickyBullet"/>
+        <w:tabs>
+          <w:tab w:val="left" w:pos="7655"/>
+        </w:tabs>
+      </w:pPr>
+      <w:r>
+        <w:t>Add a corresponding Matrix in State Struct</w:t>
+      </w:r>
+      <w:r>
+        <w:tab/>
+      </w:r>
+      <w:sdt>
+        <w:sdtPr>
+          <w:id w:val="-304481039"/>
+          <w14:checkbox>
+            <w14:checked w14:val="0"/>
+            <w14:checkedState w14:val="2612" w14:font="MS Gothic"/>
+            <w14:uncheckedState w14:val="2610" w14:font="MS Gothic"/>
+          </w14:checkbox>
+        </w:sdtPr>
+        <w:sdtEndPr/>
+        <w:sdtContent>
+          <w:r>
+            <w:rPr>
+              <w:rFonts w:ascii="MS Gothic" w:eastAsia="MS Gothic" w:hAnsi="MS Gothic" w:hint="eastAsia"/>
+            </w:rPr>
+            <w:t>☐</w:t>
+          </w:r>
+        </w:sdtContent>
+      </w:sdt>
+    </w:p>
+    <w:p>
+      <w:pPr>
+        <w:pStyle w:val="StickyBullet"/>
+        <w:keepNext w:val="0"/>
+        <w:tabs>
+          <w:tab w:val="left" w:pos="7655"/>
+        </w:tabs>
+      </w:pPr>
+      <w:r>
+        <w:t>Add a corresponding Matrix in Single Struct</w:t>
+      </w:r>
+      <w:r>
+        <w:tab/>
+      </w:r>
+      <w:sdt>
+        <w:sdtPr>
+          <w:id w:val="1233202460"/>
+          <w14:checkbox>
+            <w14:checked w14:val="0"/>
+            <w14:checkedState w14:val="2612" w14:font="MS Gothic"/>
+            <w14:uncheckedState w14:val="2610" w14:font="MS Gothic"/>
+          </w14:checkbox>
+        </w:sdtPr>
+        <w:sdtEndPr/>
+        <w:sdtContent>
+          <w:r>
+            <w:rPr>
+              <w:rFonts w:ascii="MS Gothic" w:eastAsia="MS Gothic" w:hAnsi="MS Gothic" w:hint="eastAsia"/>
+            </w:rPr>
+            <w:t>☐</w:t>
+          </w:r>
+        </w:sdtContent>
+      </w:sdt>
+    </w:p>
+    <w:p>
+      <w:pPr>
+        <w:pStyle w:val="StickyBullet"/>
+        <w:keepNext w:val="0"/>
+        <w:tabs>
+          <w:tab w:val="left" w:pos="7655"/>
+        </w:tabs>
+      </w:pPr>
+      <w:r>
+        <w:t xml:space="preserve">Add corresponding fields to MATLAB output </w:t>
+      </w:r>
+      <w:proofErr w:type="spellStart"/>
+      <w:r>
+        <w:t>structs</w:t>
+      </w:r>
+      <w:proofErr w:type="spellEnd"/>
+      <w:r>
+        <w:t>:</w:t>
+      </w:r>
+    </w:p>
+    <w:p>
+      <w:pPr>
+        <w:pStyle w:val="StickyBullet"/>
+        <w:keepNext w:val="0"/>
+        <w:numPr>
+          <w:ilvl w:val="1"/>
+          <w:numId w:val="25"/>
+        </w:numPr>
+        <w:tabs>
+          <w:tab w:val="left" w:pos="7655"/>
+        </w:tabs>
+      </w:pPr>
+      <w:r>
+        <w:t xml:space="preserve">Input </w:t>
+      </w:r>
+      <w:proofErr w:type="spellStart"/>
+      <w:r>
+        <w:t>Struct</w:t>
+      </w:r>
+      <w:proofErr w:type="spellEnd"/>
+      <w:r>
+        <w:tab/>
+      </w:r>
+      <w:sdt>
+        <w:sdtPr>
+          <w:id w:val="1934156174"/>
+          <w14:checkbox>
+            <w14:checked w14:val="0"/>
+            <w14:checkedState w14:val="2612" w14:font="MS Gothic"/>
+            <w14:uncheckedState w14:val="2610" w14:font="MS Gothic"/>
+          </w14:checkbox>
+        </w:sdtPr>
+        <w:sdtEndPr/>
+        <w:sdtContent>
+          <w:r>
+            <w:rPr>
+              <w:rFonts w:ascii="MS Gothic" w:eastAsia="MS Gothic" w:hAnsi="MS Gothic" w:hint="eastAsia"/>
+            </w:rPr>
+            <w:t>☐</w:t>
+          </w:r>
+        </w:sdtContent>
+      </w:sdt>
+    </w:p>
+    <w:p>
+      <w:pPr>
+        <w:pStyle w:val="StickyBullet"/>
+        <w:keepNext w:val="0"/>
+        <w:numPr>
+          <w:ilvl w:val="1"/>
+          <w:numId w:val="25"/>
+        </w:numPr>
+        <w:tabs>
+          <w:tab w:val="left" w:pos="7655"/>
+        </w:tabs>
+      </w:pPr>
+      <w:r>
+        <w:t xml:space="preserve">State </w:t>
+      </w:r>
+      <w:proofErr w:type="spellStart"/>
+      <w:r>
+        <w:t>Struct</w:t>
+      </w:r>
+      <w:proofErr w:type="spellEnd"/>
+      <w:r>
+        <w:tab/>
+      </w:r>
+      <w:sdt>
+        <w:sdtPr>
+          <w:id w:val="-1455397561"/>
+          <w14:checkbox>
+            <w14:checked w14:val="0"/>
+            <w14:checkedState w14:val="2612" w14:font="MS Gothic"/>
+            <w14:uncheckedState w14:val="2610" w14:font="MS Gothic"/>
+          </w14:checkbox>
+        </w:sdtPr>
+        <w:sdtContent>
+          <w:r>
+            <w:rPr>
+              <w:rFonts w:ascii="MS Gothic" w:eastAsia="MS Gothic" w:hAnsi="MS Gothic" w:hint="eastAsia"/>
+            </w:rPr>
+            <w:t>☐</w:t>
+          </w:r>
+        </w:sdtContent>
+      </w:sdt>
+    </w:p>
+    <w:p>
+      <w:pPr>
+        <w:pStyle w:val="StickyBullet"/>
+        <w:keepNext w:val="0"/>
+        <w:numPr>
+          <w:ilvl w:val="1"/>
+          <w:numId w:val="25"/>
+        </w:numPr>
+        <w:tabs>
+          <w:tab w:val="left" w:pos="7655"/>
+        </w:tabs>
+      </w:pPr>
+      <w:r>
+        <w:t xml:space="preserve">Single </w:t>
+      </w:r>
+      <w:proofErr w:type="spellStart"/>
+      <w:r>
+        <w:t>Struct</w:t>
+      </w:r>
+      <w:proofErr w:type="spellEnd"/>
+      <w:r>
+        <w:tab/>
+      </w:r>
+      <w:sdt>
+        <w:sdtPr>
+          <w:id w:val="-1474829141"/>
+          <w14:checkbox>
+            <w14:checked w14:val="0"/>
+            <w14:checkedState w14:val="2612" w14:font="MS Gothic"/>
+            <w14:uncheckedState w14:val="2610" w14:font="MS Gothic"/>
+          </w14:checkbox>
+        </w:sdtPr>
+        <w:sdtContent>
+          <w:r>
+            <w:rPr>
+              <w:rFonts w:ascii="MS Gothic" w:eastAsia="MS Gothic" w:hAnsi="MS Gothic" w:hint="eastAsia"/>
+            </w:rPr>
+            <w:t>☐</w:t>
+          </w:r>
+        </w:sdtContent>
+      </w:sdt>
+    </w:p>
+    <w:p>
+      <w:pPr>
+        <w:pStyle w:val="Heading2"/>
+      </w:pPr>
+      <w:r>
+        <w:lastRenderedPageBreak/>
+        <w:t>Input / Output routines related</w:t>
+      </w:r>
+    </w:p>
+    <w:p>
+      <w:pPr>
+        <w:pStyle w:val="StickyBullet"/>
+        <w:numPr>
+          <w:ilvl w:val="0"/>
+          <w:numId w:val="30"/>
+        </w:numPr>
+        <w:tabs>
+          <w:tab w:val="left" w:pos="7655"/>
+        </w:tabs>
+      </w:pPr>
+      <w:r>
+        <w:t>Add a corresponding Output Control Option in Enum.</w:t>
+      </w:r>
+      <w:r>
+        <w:tab/>
+      </w:r>
+      <w:sdt>
+        <w:sdtPr>
+          <w:id w:val="433322109"/>
+          <w14:checkbox>
+            <w14:checked w14:val="0"/>
+            <w14:checkedState w14:val="2612" w14:font="MS Gothic"/>
+            <w14:uncheckedState w14:val="2610" w14:font="MS Gothic"/>
+          </w14:checkbox>
+        </w:sdtPr>
+        <w:sdtEndPr/>
+        <w:sdtContent>
+          <w:r>
+            <w:rPr>
+              <w:rFonts w:ascii="MS Gothic" w:eastAsia="MS Gothic" w:hAnsi="MS Gothic" w:hint="eastAsia"/>
+            </w:rPr>
+            <w:t>☐</w:t>
+          </w:r>
+        </w:sdtContent>
+      </w:sdt>
+    </w:p>
+    <w:p>
+      <w:pPr>
+        <w:pStyle w:val="StickyBullet"/>
+        <w:numPr>
+          <w:ilvl w:val="0"/>
+          <w:numId w:val="30"/>
+        </w:numPr>
+        <w:tabs>
+          <w:tab w:val="left" w:pos="7655"/>
+        </w:tabs>
+      </w:pPr>
+      <w:r>
+        <w:t>Add a corresponding Output Control Option.</w:t>
+      </w:r>
+      <w:r>
+        <w:tab/>
+      </w:r>
+      <w:sdt>
+        <w:sdtPr>
+          <w:id w:val="1111084245"/>
+          <w14:checkbox>
+            <w14:checked w14:val="0"/>
+            <w14:checkedState w14:val="2612" w14:font="MS Gothic"/>
+            <w14:uncheckedState w14:val="2610" w14:font="MS Gothic"/>
+          </w14:checkbox>
+        </w:sdtPr>
+        <w:sdtEndPr/>
+        <w:sdtContent>
+          <w:r>
+            <w:rPr>
+              <w:rFonts w:ascii="MS Gothic" w:eastAsia="MS Gothic" w:hAnsi="MS Gothic" w:hint="eastAsia"/>
+            </w:rPr>
+            <w:t>☐</w:t>
+          </w:r>
+        </w:sdtContent>
+      </w:sdt>
+    </w:p>
+    <w:p>
+      <w:pPr>
+        <w:pStyle w:val="StickyBullet"/>
+        <w:numPr>
+          <w:ilvl w:val="0"/>
+          <w:numId w:val="30"/>
+        </w:numPr>
+        <w:tabs>
+          <w:tab w:val="left" w:pos="7655"/>
+        </w:tabs>
+      </w:pPr>
+      <w:r>
+        <w:t>Add corresponding code to the 3 initialization routines in</w:t>
+      </w:r>
+      <w:r>
+        <w:tab/>
+      </w:r>
+    </w:p>
+    <w:p>
+      <w:pPr>
+        <w:pStyle w:val="StickyBullet"/>
+        <w:numPr>
+          <w:ilvl w:val="1"/>
+          <w:numId w:val="30"/>
+        </w:numPr>
+        <w:tabs>
+          <w:tab w:val="left" w:pos="7655"/>
+        </w:tabs>
+      </w:pPr>
+      <w:r>
         <w:rPr>
-          <w:sz w:val="22"/>
+          <w:rFonts w:ascii="Consolas" w:hAnsi="Consolas" w:cs="Consolas"/>
+          <w:color w:val="000000"/>
+          <w:sz w:val="19"/>
+          <w:szCs w:val="19"/>
+          <w:lang w:val="en-IN"/>
         </w:rPr>
-      </w:pPr>
+        <w:t>InternalVars</w:t>
+      </w:r>
+      <w:r>
+        <w:tab/>
+      </w:r>
+      <w:sdt>
+        <w:sdtPr>
+          <w:id w:val="-1235461638"/>
+          <w14:checkbox>
+            <w14:checked w14:val="0"/>
+            <w14:checkedState w14:val="2612" w14:font="MS Gothic"/>
+            <w14:uncheckedState w14:val="2610" w14:font="MS Gothic"/>
+          </w14:checkbox>
+        </w:sdtPr>
+        <w:sdtEndPr/>
+        <w:sdtContent>
+          <w:r>
+            <w:rPr>
+              <w:rFonts w:ascii="MS Gothic" w:eastAsia="MS Gothic" w:hAnsi="MS Gothic" w:hint="eastAsia"/>
+            </w:rPr>
+            <w:t>☐</w:t>
+          </w:r>
+        </w:sdtContent>
+      </w:sdt>
+    </w:p>
+    <w:p>
+      <w:pPr>
+        <w:pStyle w:val="StickyBullet"/>
+        <w:numPr>
+          <w:ilvl w:val="1"/>
+          <w:numId w:val="30"/>
+        </w:numPr>
+        <w:tabs>
+          <w:tab w:val="left" w:pos="7655"/>
+        </w:tabs>
+      </w:pPr>
+      <w:r>
+        <w:rPr>
+          <w:rFonts w:ascii="Consolas" w:hAnsi="Consolas" w:cs="Consolas"/>
+          <w:color w:val="000000"/>
+          <w:sz w:val="19"/>
+          <w:szCs w:val="19"/>
+          <w:lang w:val="en-IN"/>
+        </w:rPr>
+        <w:t>StateVarsOutStruct</w:t>
+      </w:r>
+      <w:r>
+        <w:tab/>
+      </w:r>
+      <w:sdt>
+        <w:sdtPr>
+          <w:id w:val="308450650"/>
+          <w14:checkbox>
+            <w14:checked w14:val="0"/>
+            <w14:checkedState w14:val="2612" w14:font="MS Gothic"/>
+            <w14:uncheckedState w14:val="2610" w14:font="MS Gothic"/>
+          </w14:checkbox>
+        </w:sdtPr>
+        <w:sdtEndPr/>
+        <w:sdtContent>
+          <w:r>
+            <w:rPr>
+              <w:rFonts w:ascii="MS Gothic" w:eastAsia="MS Gothic" w:hAnsi="MS Gothic" w:hint="eastAsia"/>
+            </w:rPr>
+            <w:t>☐</w:t>
+          </w:r>
+        </w:sdtContent>
+      </w:sdt>
+    </w:p>
+    <w:p>
+      <w:pPr>
+        <w:pStyle w:val="StickyBullet"/>
+        <w:numPr>
+          <w:ilvl w:val="1"/>
+          <w:numId w:val="30"/>
+        </w:numPr>
+        <w:tabs>
+          <w:tab w:val="left" w:pos="7655"/>
+        </w:tabs>
+      </w:pPr>
+      <w:r>
+        <w:rPr>
+          <w:rFonts w:ascii="Consolas" w:hAnsi="Consolas" w:cs="Consolas"/>
+          <w:color w:val="000000"/>
+          <w:sz w:val="19"/>
+          <w:szCs w:val="19"/>
+          <w:lang w:val="en-IN"/>
+        </w:rPr>
+        <w:t>FinalStateStruct</w:t>
+      </w:r>
+      <w:r>
+        <w:tab/>
+      </w:r>
+      <w:sdt>
+        <w:sdtPr>
+          <w:id w:val="183630222"/>
+          <w14:checkbox>
+            <w14:checked w14:val="0"/>
+            <w14:checkedState w14:val="2612" w14:font="MS Gothic"/>
+            <w14:uncheckedState w14:val="2610" w14:font="MS Gothic"/>
+          </w14:checkbox>
+        </w:sdtPr>
+        <w:sdtEndPr/>
+        <w:sdtContent>
+          <w:r>
+            <w:rPr>
+              <w:rFonts w:ascii="MS Gothic" w:eastAsia="MS Gothic" w:hAnsi="MS Gothic" w:hint="eastAsia"/>
+            </w:rPr>
+            <w:t>☐</w:t>
+          </w:r>
+        </w:sdtContent>
+      </w:sdt>
+    </w:p>
+    <w:p>
+      <w:pPr>
+        <w:pStyle w:val="StickyBullet"/>
+        <w:numPr>
+          <w:ilvl w:val="1"/>
+          <w:numId w:val="30"/>
+        </w:numPr>
+        <w:tabs>
+          <w:tab w:val="left" w:pos="7655"/>
+        </w:tabs>
+      </w:pPr>
+      <w:r>
+        <w:rPr>
+          <w:rFonts w:ascii="Consolas" w:hAnsi="Consolas" w:cs="Consolas"/>
+          <w:color w:val="000000"/>
+          <w:sz w:val="19"/>
+          <w:szCs w:val="19"/>
+          <w:lang w:val="en-IN"/>
+        </w:rPr>
+        <w:t>InitialVarsStruct</w:t>
+      </w:r>
+      <w:r>
+        <w:tab/>
+      </w:r>
+      <w:sdt>
+        <w:sdtPr>
+          <w:id w:val="1014964895"/>
+          <w14:checkbox>
+            <w14:checked w14:val="0"/>
+            <w14:checkedState w14:val="2612" w14:font="MS Gothic"/>
+            <w14:uncheckedState w14:val="2610" w14:font="MS Gothic"/>
+          </w14:checkbox>
+        </w:sdtPr>
+        <w:sdtEndPr/>
+        <w:sdtContent>
+          <w:r>
+            <w:rPr>
+              <w:rFonts w:ascii="MS Gothic" w:eastAsia="MS Gothic" w:hAnsi="MS Gothic" w:hint="eastAsia"/>
+            </w:rPr>
+            <w:t>☐</w:t>
+          </w:r>
+        </w:sdtContent>
+      </w:sdt>
+    </w:p>
+    <w:p>
+      <w:pPr>
+        <w:pStyle w:val="StickyBullet"/>
+        <w:numPr>
+          <w:ilvl w:val="0"/>
+          <w:numId w:val="30"/>
+        </w:numPr>
+        <w:tabs>
+          <w:tab w:val="left" w:pos="7655"/>
+        </w:tabs>
+      </w:pPr>
+      <w:r>
+        <w:t xml:space="preserve">Add corresponding code </w:t>
+      </w:r>
+      <w:r>
+        <w:t xml:space="preserve">to the output routines in </w:t>
+      </w:r>
+    </w:p>
+    <w:p>
+      <w:pPr>
+        <w:pStyle w:val="StickyBullet"/>
+        <w:numPr>
+          <w:ilvl w:val="1"/>
+          <w:numId w:val="30"/>
+        </w:numPr>
+        <w:tabs>
+          <w:tab w:val="left" w:pos="7655"/>
+        </w:tabs>
+        <w:rPr>
+          <w:rFonts w:ascii="Consolas" w:hAnsi="Consolas" w:cs="Consolas"/>
+          <w:color w:val="000000"/>
+          <w:sz w:val="19"/>
+          <w:szCs w:val="19"/>
+          <w:highlight w:val="white"/>
+          <w:lang w:val="en-IN"/>
+        </w:rPr>
+      </w:pPr>
+      <w:r>
+        <w:rPr>
+          <w:rFonts w:ascii="Consolas" w:hAnsi="Consolas" w:cs="Consolas"/>
+          <w:color w:val="000000"/>
+          <w:sz w:val="19"/>
+          <w:szCs w:val="19"/>
+          <w:highlight w:val="white"/>
+          <w:lang w:val="en-IN"/>
+        </w:rPr>
+        <w:t>InternalVars::</w:t>
+      </w:r>
+      <w:r>
+        <w:rPr>
+          <w:rFonts w:ascii="Consolas" w:hAnsi="Consolas" w:cs="Consolas"/>
+          <w:color w:val="000000"/>
+          <w:sz w:val="19"/>
+          <w:szCs w:val="19"/>
+          <w:highlight w:val="white"/>
+          <w:lang w:val="en-IN"/>
+        </w:rPr>
+        <w:t>DoSingleStateOutput</w:t>
+      </w:r>
+      <w:r>
+        <w:rPr>
+          <w:rFonts w:ascii="Consolas" w:hAnsi="Consolas" w:cs="Consolas"/>
+          <w:color w:val="000000"/>
+          <w:sz w:val="19"/>
+          <w:szCs w:val="19"/>
+          <w:highlight w:val="white"/>
+          <w:lang w:val="en-IN"/>
+        </w:rPr>
+        <w:tab/>
+      </w:r>
+      <w:sdt>
+        <w:sdtPr>
+          <w:id w:val="1279997404"/>
+          <w14:checkbox>
+            <w14:checked w14:val="0"/>
+            <w14:checkedState w14:val="2612" w14:font="MS Gothic"/>
+            <w14:uncheckedState w14:val="2610" w14:font="MS Gothic"/>
+          </w14:checkbox>
+        </w:sdtPr>
+        <w:sdtEndPr/>
+        <w:sdtContent>
+          <w:r>
+            <w:rPr>
+              <w:rFonts w:ascii="MS Gothic" w:eastAsia="MS Gothic" w:hAnsi="MS Gothic" w:hint="eastAsia"/>
+            </w:rPr>
+            <w:t>☐</w:t>
+          </w:r>
+        </w:sdtContent>
+      </w:sdt>
+    </w:p>
+    <w:p>
+      <w:pPr>
+        <w:pStyle w:val="StickyBullet"/>
+        <w:numPr>
+          <w:ilvl w:val="1"/>
+          <w:numId w:val="30"/>
+        </w:numPr>
+        <w:tabs>
+          <w:tab w:val="left" w:pos="7655"/>
+        </w:tabs>
+      </w:pPr>
+      <w:r>
+        <w:rPr>
+          <w:rFonts w:ascii="Consolas" w:hAnsi="Consolas" w:cs="Consolas"/>
+          <w:color w:val="000000"/>
+          <w:sz w:val="19"/>
+          <w:szCs w:val="19"/>
+          <w:highlight w:val="white"/>
+          <w:lang w:val="en-IN"/>
+        </w:rPr>
+        <w:t>InternalVars::</w:t>
+      </w:r>
+      <w:r>
+        <w:rPr>
+          <w:rFonts w:ascii="Consolas" w:hAnsi="Consolas" w:cs="Consolas"/>
+          <w:color w:val="000000"/>
+          <w:sz w:val="19"/>
+          <w:szCs w:val="19"/>
+          <w:lang w:val="en-IN"/>
+        </w:rPr>
+        <w:t>Do</w:t>
+      </w:r>
+      <w:r>
+        <w:rPr>
+          <w:rFonts w:ascii="Consolas" w:hAnsi="Consolas" w:cs="Consolas"/>
+          <w:color w:val="000000"/>
+          <w:sz w:val="19"/>
+          <w:szCs w:val="19"/>
+          <w:lang w:val="en-IN"/>
+        </w:rPr>
+        <w:t>Output</w:t>
+      </w:r>
+      <w:r>
+        <w:rPr>
+          <w:rFonts w:ascii="Consolas" w:hAnsi="Consolas" w:cs="Consolas"/>
+          <w:color w:val="000000"/>
+          <w:sz w:val="19"/>
+          <w:szCs w:val="19"/>
+          <w:lang w:val="en-IN"/>
+        </w:rPr>
+        <w:tab/>
+      </w:r>
+      <w:sdt>
+        <w:sdtPr>
+          <w:id w:val="2092894370"/>
+          <w14:checkbox>
+            <w14:checked w14:val="0"/>
+            <w14:checkedState w14:val="2612" w14:font="MS Gothic"/>
+            <w14:uncheckedState w14:val="2610" w14:font="MS Gothic"/>
+          </w14:checkbox>
+        </w:sdtPr>
+        <w:sdtEndPr/>
+        <w:sdtContent>
+          <w:r>
+            <w:rPr>
+              <w:rFonts w:ascii="MS Gothic" w:eastAsia="MS Gothic" w:hAnsi="MS Gothic" w:hint="eastAsia"/>
+            </w:rPr>
+            <w:t>☐</w:t>
+          </w:r>
+        </w:sdtContent>
+      </w:sdt>
+    </w:p>
+    <w:p>
+      <w:pPr>
+        <w:pStyle w:val="StickyBullet"/>
+        <w:numPr>
+          <w:ilvl w:val="1"/>
+          <w:numId w:val="30"/>
+        </w:numPr>
+        <w:tabs>
+          <w:tab w:val="left" w:pos="7655"/>
+        </w:tabs>
+      </w:pPr>
+      <w:r>
+        <w:rPr>
+          <w:rFonts w:ascii="Consolas" w:hAnsi="Consolas" w:cs="Consolas"/>
+          <w:color w:val="000000"/>
+          <w:sz w:val="19"/>
+          <w:szCs w:val="19"/>
+          <w:highlight w:val="white"/>
+          <w:lang w:val="en-IN"/>
+        </w:rPr>
+        <w:t>InternalVars::</w:t>
+      </w:r>
+      <w:r>
+        <w:rPr>
+          <w:rFonts w:ascii="Consolas" w:hAnsi="Consolas" w:cs="Consolas"/>
+          <w:color w:val="000000"/>
+          <w:sz w:val="19"/>
+          <w:szCs w:val="19"/>
+          <w:lang w:val="en-IN"/>
+        </w:rPr>
+        <w:t>DoFull</w:t>
+      </w:r>
+      <w:r>
+        <w:rPr>
+          <w:rFonts w:ascii="Consolas" w:hAnsi="Consolas" w:cs="Consolas"/>
+          <w:color w:val="000000"/>
+          <w:sz w:val="19"/>
+          <w:szCs w:val="19"/>
+          <w:lang w:val="en-IN"/>
+        </w:rPr>
+        <w:t>Output</w:t>
+      </w:r>
+      <w:r>
+        <w:rPr>
+          <w:rFonts w:ascii="Consolas" w:hAnsi="Consolas" w:cs="Consolas"/>
+          <w:color w:val="000000"/>
+          <w:sz w:val="19"/>
+          <w:szCs w:val="19"/>
+          <w:lang w:val="en-IN"/>
+        </w:rPr>
+        <w:tab/>
+      </w:r>
+      <w:sdt>
+        <w:sdtPr>
+          <w:id w:val="1882285329"/>
+          <w14:checkbox>
+            <w14:checked w14:val="0"/>
+            <w14:checkedState w14:val="2612" w14:font="MS Gothic"/>
+            <w14:uncheckedState w14:val="2610" w14:font="MS Gothic"/>
+          </w14:checkbox>
+        </w:sdtPr>
+        <w:sdtEndPr/>
+        <w:sdtContent>
+          <w:r>
+            <w:rPr>
+              <w:rFonts w:ascii="MS Gothic" w:eastAsia="MS Gothic" w:hAnsi="MS Gothic" w:hint="eastAsia"/>
+            </w:rPr>
+            <w:t>☐</w:t>
+          </w:r>
+        </w:sdtContent>
+      </w:sdt>
+    </w:p>
+    <w:p>
+      <w:pPr>
+        <w:pStyle w:val="StickyBullet"/>
+        <w:numPr>
+          <w:ilvl w:val="1"/>
+          <w:numId w:val="30"/>
+        </w:numPr>
+        <w:tabs>
+          <w:tab w:val="left" w:pos="7655"/>
+        </w:tabs>
+      </w:pPr>
+      <w:r>
+        <w:rPr>
+          <w:rFonts w:ascii="Consolas" w:hAnsi="Consolas" w:cs="Consolas"/>
+          <w:color w:val="000000"/>
+          <w:sz w:val="19"/>
+          <w:szCs w:val="19"/>
+          <w:highlight w:val="white"/>
+          <w:lang w:val="en-IN"/>
+        </w:rPr>
+        <w:t>InternalVars::</w:t>
+      </w:r>
+      <w:r>
+        <w:rPr>
+          <w:rFonts w:ascii="Consolas" w:hAnsi="Consolas" w:cs="Consolas"/>
+          <w:color w:val="000000"/>
+          <w:sz w:val="19"/>
+          <w:szCs w:val="19"/>
+          <w:lang w:val="en-IN"/>
+        </w:rPr>
+        <w:t>DoSparse</w:t>
+      </w:r>
+      <w:r>
+        <w:rPr>
+          <w:rFonts w:ascii="Consolas" w:hAnsi="Consolas" w:cs="Consolas"/>
+          <w:color w:val="000000"/>
+          <w:sz w:val="19"/>
+          <w:szCs w:val="19"/>
+          <w:lang w:val="en-IN"/>
+        </w:rPr>
+        <w:t>Output</w:t>
+      </w:r>
+      <w:r>
+        <w:rPr>
+          <w:rFonts w:ascii="Consolas" w:hAnsi="Consolas" w:cs="Consolas"/>
+          <w:color w:val="000000"/>
+          <w:sz w:val="19"/>
+          <w:szCs w:val="19"/>
+          <w:lang w:val="en-IN"/>
+        </w:rPr>
+        <w:tab/>
+      </w:r>
+      <w:sdt>
+        <w:sdtPr>
+          <w:id w:val="569854158"/>
+          <w14:checkbox>
+            <w14:checked w14:val="0"/>
+            <w14:checkedState w14:val="2612" w14:font="MS Gothic"/>
+            <w14:uncheckedState w14:val="2610" w14:font="MS Gothic"/>
+          </w14:checkbox>
+        </w:sdtPr>
+        <w:sdtEndPr/>
+        <w:sdtContent>
+          <w:r>
+            <w:rPr>
+              <w:rFonts w:ascii="MS Gothic" w:eastAsia="MS Gothic" w:hAnsi="MS Gothic" w:hint="eastAsia"/>
+            </w:rPr>
+            <w:t>☐</w:t>
+          </w:r>
+        </w:sdtContent>
+      </w:sdt>
+    </w:p>
+    <w:p>
+      <w:pPr>
+        <w:pStyle w:val="StickyBullet"/>
+        <w:numPr>
+          <w:ilvl w:val="0"/>
+          <w:numId w:val="30"/>
+        </w:numPr>
+        <w:tabs>
+          <w:tab w:val="left" w:pos="7655"/>
+        </w:tabs>
+      </w:pPr>
+      <w:r>
+        <w:t>Add corresponding code to the mex output routines</w:t>
+      </w:r>
+    </w:p>
+    <w:p>
+      <w:pPr>
+        <w:pStyle w:val="StickyBullet"/>
+        <w:numPr>
+          <w:ilvl w:val="1"/>
+          <w:numId w:val="30"/>
+        </w:numPr>
+        <w:tabs>
+          <w:tab w:val="left" w:pos="7655"/>
+        </w:tabs>
+      </w:pPr>
+      <w:proofErr w:type="spellStart"/>
+      <w:r>
+        <w:rPr>
+          <w:rFonts w:ascii="Consolas" w:hAnsi="Consolas" w:cs="Consolas"/>
+          <w:color w:val="000000"/>
+          <w:sz w:val="19"/>
+          <w:szCs w:val="19"/>
+          <w:highlight w:val="white"/>
+          <w:lang w:val="en-IN"/>
+        </w:rPr>
+        <w:t>takeInputFromMatlabStruct</w:t>
+      </w:r>
+      <w:proofErr w:type="spellEnd"/>
+      <w:r>
+        <w:rPr>
+          <w:rFonts w:ascii="Consolas" w:hAnsi="Consolas" w:cs="Consolas"/>
+          <w:color w:val="000000"/>
+          <w:sz w:val="19"/>
+          <w:szCs w:val="19"/>
+          <w:lang w:val="en-IN"/>
+        </w:rPr>
+        <w:tab/>
+      </w:r>
+      <w:sdt>
+        <w:sdtPr>
+          <w:id w:val="1117023489"/>
+          <w14:checkbox>
+            <w14:checked w14:val="0"/>
+            <w14:checkedState w14:val="2612" w14:font="MS Gothic"/>
+            <w14:uncheckedState w14:val="2610" w14:font="MS Gothic"/>
+          </w14:checkbox>
+        </w:sdtPr>
+        <w:sdtEndPr/>
+        <w:sdtContent>
+          <w:r>
+            <w:rPr>
+              <w:rFonts w:ascii="MS Gothic" w:eastAsia="MS Gothic" w:hAnsi="MS Gothic" w:hint="eastAsia"/>
+            </w:rPr>
+            <w:t>☐</w:t>
+          </w:r>
+        </w:sdtContent>
+      </w:sdt>
+    </w:p>
+    <w:p>
+      <w:pPr>
+        <w:pStyle w:val="StickyBullet"/>
+        <w:numPr>
+          <w:ilvl w:val="1"/>
+          <w:numId w:val="30"/>
+        </w:numPr>
+        <w:tabs>
+          <w:tab w:val="left" w:pos="7655"/>
+        </w:tabs>
+      </w:pPr>
+      <w:r>
+        <w:rPr>
+          <w:rFonts w:ascii="Consolas" w:hAnsi="Consolas" w:cs="Consolas"/>
+          <w:color w:val="000000"/>
+          <w:sz w:val="19"/>
+          <w:szCs w:val="19"/>
+          <w:highlight w:val="white"/>
+          <w:lang w:val="en-IN"/>
+        </w:rPr>
+        <w:t>putStateToMatlabStruct</w:t>
+      </w:r>
+      <w:r>
+        <w:rPr>
+          <w:rFonts w:ascii="Consolas" w:hAnsi="Consolas" w:cs="Consolas"/>
+          <w:color w:val="000000"/>
+          <w:sz w:val="19"/>
+          <w:szCs w:val="19"/>
+          <w:lang w:val="en-IN"/>
+        </w:rPr>
+        <w:tab/>
+      </w:r>
+      <w:sdt>
+        <w:sdtPr>
+          <w:id w:val="-183364966"/>
+          <w14:checkbox>
+            <w14:checked w14:val="0"/>
+            <w14:checkedState w14:val="2612" w14:font="MS Gothic"/>
+            <w14:uncheckedState w14:val="2610" w14:font="MS Gothic"/>
+          </w14:checkbox>
+        </w:sdtPr>
+        <w:sdtEndPr/>
+        <w:sdtContent>
+          <w:r>
+            <w:rPr>
+              <w:rFonts w:ascii="MS Gothic" w:eastAsia="MS Gothic" w:hAnsi="MS Gothic" w:hint="eastAsia"/>
+            </w:rPr>
+            <w:t>☐</w:t>
+          </w:r>
+        </w:sdtContent>
+      </w:sdt>
+    </w:p>
+    <w:p>
+      <w:pPr>
+        <w:pStyle w:val="StickyBullet"/>
+        <w:keepNext w:val="0"/>
+        <w:numPr>
+          <w:ilvl w:val="1"/>
+          <w:numId w:val="30"/>
+        </w:numPr>
+        <w:tabs>
+          <w:tab w:val="left" w:pos="7655"/>
+        </w:tabs>
+        <w:ind w:left="1434" w:hanging="357"/>
+      </w:pPr>
+      <w:r>
+        <w:rPr>
+          <w:rFonts w:ascii="Consolas" w:hAnsi="Consolas" w:cs="Consolas"/>
+          <w:color w:val="000000"/>
+          <w:sz w:val="19"/>
+          <w:szCs w:val="19"/>
+          <w:highlight w:val="white"/>
+          <w:lang w:val="en-IN"/>
+        </w:rPr>
+        <w:t>putSingleStatetoMatlabStruct</w:t>
+      </w:r>
+      <w:r>
+        <w:rPr>
+          <w:rFonts w:ascii="Consolas" w:hAnsi="Consolas" w:cs="Consolas"/>
+          <w:color w:val="000000"/>
+          <w:sz w:val="19"/>
+          <w:szCs w:val="19"/>
+          <w:lang w:val="en-IN"/>
+        </w:rPr>
+        <w:tab/>
+      </w:r>
+      <w:sdt>
+        <w:sdtPr>
+          <w:id w:val="-570509972"/>
+          <w14:checkbox>
+            <w14:checked w14:val="0"/>
+            <w14:checkedState w14:val="2612" w14:font="MS Gothic"/>
+            <w14:uncheckedState w14:val="2610" w14:font="MS Gothic"/>
+          </w14:checkbox>
+        </w:sdtPr>
+        <w:sdtEndPr/>
+        <w:sdtContent>
+          <w:r>
+            <w:rPr>
+              <w:rFonts w:ascii="MS Gothic" w:eastAsia="MS Gothic" w:hAnsi="MS Gothic" w:hint="eastAsia"/>
+            </w:rPr>
+            <w:t>☐</w:t>
+          </w:r>
+        </w:sdtContent>
+      </w:sdt>
+    </w:p>
+    <w:p>
+      <w:pPr>
+        <w:pStyle w:val="Heading2"/>
+      </w:pPr>
+      <w:r>
+        <w:lastRenderedPageBreak/>
+        <w:t>Computation Related</w:t>
+      </w:r>
+    </w:p>
+    <w:p>
+      <w:pPr>
+        <w:pStyle w:val="StickyBullet"/>
+        <w:numPr>
+          <w:ilvl w:val="0"/>
+          <w:numId w:val="37"/>
+        </w:numPr>
+        <w:tabs>
+          <w:tab w:val="left" w:pos="7655"/>
+        </w:tabs>
+      </w:pPr>
+      <w:r>
+        <w:t>Nothing Specific. Just that do your shit carefully here</w:t>
+      </w:r>
+      <w:r>
+        <w:tab/>
+      </w:r>
+      <w:sdt>
+        <w:sdtPr>
+          <w:id w:val="1284231824"/>
+          <w14:checkbox>
+            <w14:checked w14:val="0"/>
+            <w14:checkedState w14:val="2612" w14:font="MS Gothic"/>
+            <w14:uncheckedState w14:val="2610" w14:font="MS Gothic"/>
+          </w14:checkbox>
+        </w:sdtPr>
+        <w:sdtEndPr/>
+        <w:sdtContent>
+          <w:r>
+            <w:rPr>
+              <w:rFonts w:ascii="MS Gothic" w:eastAsia="MS Gothic" w:hAnsi="MS Gothic" w:hint="eastAsia"/>
+            </w:rPr>
+            <w:t>☐</w:t>
+          </w:r>
+        </w:sdtContent>
+      </w:sdt>
+    </w:p>
+    <w:p>
+      <w:pPr>
+        <w:pStyle w:val="StickyBullet"/>
+        <w:numPr>
+          <w:ilvl w:val="0"/>
+          <w:numId w:val="37"/>
+        </w:numPr>
+        <w:tabs>
+          <w:tab w:val="left" w:pos="7655"/>
+        </w:tabs>
+      </w:pPr>
+      <w:r>
+        <w:t xml:space="preserve">In the event of editing a variables name, ensure some level of </w:t>
+      </w:r>
+      <w:r>
+        <w:tab/>
+      </w:r>
+      <w:sdt>
+        <w:sdtPr>
+          <w:id w:val="1956911501"/>
+          <w14:checkbox>
+            <w14:checked w14:val="0"/>
+            <w14:checkedState w14:val="2612" w14:font="MS Gothic"/>
+            <w14:uncheckedState w14:val="2610" w14:font="MS Gothic"/>
+          </w14:checkbox>
+        </w:sdtPr>
+        <w:sdtEndPr/>
+        <w:sdtContent>
+          <w:r>
+            <w:rPr>
+              <w:rFonts w:ascii="MS Gothic" w:eastAsia="MS Gothic" w:hAnsi="MS Gothic" w:hint="eastAsia"/>
+            </w:rPr>
+            <w:t>☐</w:t>
+          </w:r>
+        </w:sdtContent>
+      </w:sdt>
+      <w:r>
+        <w:br/>
+        <w:t>consistency.</w:t>
+      </w:r>
+    </w:p>
+    <w:p>
+      <w:pPr>
+        <w:pStyle w:val="StickyBullet"/>
+        <w:numPr>
+          <w:ilvl w:val="0"/>
+          <w:numId w:val="37"/>
+        </w:numPr>
+        <w:tabs>
+          <w:tab w:val="left" w:pos="7655"/>
+        </w:tabs>
+      </w:pPr>
+      <w:r>
+        <w:t xml:space="preserve">Since this is state variable storage. No Computation except </w:t>
+      </w:r>
+      <w:r>
+        <w:tab/>
+      </w:r>
+      <w:sdt>
+        <w:sdtPr>
+          <w:id w:val="-1704864342"/>
+          <w14:checkbox>
+            <w14:checked w14:val="0"/>
+            <w14:checkedState w14:val="2612" w14:font="MS Gothic"/>
+            <w14:uncheckedState w14:val="2610" w14:font="MS Gothic"/>
+          </w14:checkbox>
+        </w:sdtPr>
+        <w:sdtEndPr/>
+        <w:sdtContent>
+          <w:r>
+            <w:rPr>
+              <w:rFonts w:ascii="MS Gothic" w:eastAsia="MS Gothic" w:hAnsi="MS Gothic" w:hint="eastAsia"/>
+            </w:rPr>
+            <w:t>☐</w:t>
+          </w:r>
+        </w:sdtContent>
+      </w:sdt>
+      <w:r>
+        <w:br/>
+        <w:t xml:space="preserve">type conversion may be done in </w:t>
+      </w:r>
+      <w:r>
+        <w:t>the</w:t>
+      </w:r>
+      <w:r>
+        <w:t xml:space="preserve"> output routines</w:t>
+      </w:r>
+    </w:p>
+    <w:p>
+      <w:pPr>
+        <w:pStyle w:val="Heading1"/>
+      </w:pPr>
+      <w:r>
+        <w:t>Adding An Output Variable</w:t>
+      </w:r>
+    </w:p>
+    <w:p>
+      <w:pPr>
+        <w:pStyle w:val="Heading2"/>
+      </w:pPr>
+      <w:r>
+        <w:t>Full Procedure</w:t>
+      </w:r>
+    </w:p>
+    <w:p>
+      <w:pPr>
+        <w:pStyle w:val="StickyBullet"/>
+        <w:numPr>
+          <w:ilvl w:val="0"/>
+          <w:numId w:val="39"/>
+        </w:numPr>
+        <w:tabs>
+          <w:tab w:val="left" w:pos="7655"/>
+        </w:tabs>
+      </w:pPr>
+      <w:r>
+        <w:t>Add the given variable to OutputVarsStruct.</w:t>
+      </w:r>
+      <w:r>
+        <w:tab/>
+      </w:r>
+      <w:sdt>
+        <w:sdtPr>
+          <w:id w:val="-498266469"/>
+          <w14:checkbox>
+            <w14:checked w14:val="1"/>
+            <w14:checkedState w14:val="2612" w14:font="MS Gothic"/>
+            <w14:uncheckedState w14:val="2610" w14:font="MS Gothic"/>
+          </w14:checkbox>
+        </w:sdtPr>
+        <w:sdtEndPr/>
+        <w:sdtContent>
+          <w:r>
+            <w:rPr>
+              <w:rFonts w:ascii="MS Gothic" w:eastAsia="MS Gothic" w:hAnsi="MS Gothic" w:hint="eastAsia"/>
+            </w:rPr>
+            <w:t>☒</w:t>
+          </w:r>
+        </w:sdtContent>
+      </w:sdt>
+    </w:p>
+    <w:p>
+      <w:pPr>
+        <w:pStyle w:val="StickyBullet"/>
+        <w:numPr>
+          <w:ilvl w:val="0"/>
+          <w:numId w:val="39"/>
+        </w:numPr>
+        <w:tabs>
+          <w:tab w:val="left" w:pos="7655"/>
+        </w:tabs>
+      </w:pPr>
+      <w:r>
+        <w:t>Add OutputControl Option and Enum option</w:t>
+      </w:r>
+      <w:r>
+        <w:t xml:space="preserve"> (if necessary)</w:t>
+      </w:r>
+      <w:r>
+        <w:t>.</w:t>
+      </w:r>
+      <w:r>
+        <w:tab/>
+      </w:r>
+      <w:sdt>
+        <w:sdtPr>
+          <w:id w:val="-1647042460"/>
+          <w14:checkbox>
+            <w14:checked w14:val="1"/>
+            <w14:checkedState w14:val="2612" w14:font="MS Gothic"/>
+            <w14:uncheckedState w14:val="2610" w14:font="MS Gothic"/>
+          </w14:checkbox>
+        </w:sdtPr>
+        <w:sdtEndPr/>
+        <w:sdtContent>
+          <w:r>
+            <w:rPr>
+              <w:rFonts w:ascii="MS Gothic" w:eastAsia="MS Gothic" w:hAnsi="MS Gothic" w:hint="eastAsia"/>
+            </w:rPr>
+            <w:t>☒</w:t>
+          </w:r>
+        </w:sdtContent>
+      </w:sdt>
+    </w:p>
+    <w:p>
+      <w:pPr>
+        <w:pStyle w:val="StickyBullet"/>
+        <w:numPr>
+          <w:ilvl w:val="0"/>
+          <w:numId w:val="39"/>
+        </w:numPr>
+        <w:tabs>
+          <w:tab w:val="left" w:pos="7655"/>
+        </w:tabs>
+      </w:pPr>
+      <w:r>
+        <w:t>Add Initialization Routine to O</w:t>
+      </w:r>
       <w:bookmarkStart w:id="0" w:name="_GoBack"/>
       <w:bookmarkEnd w:id="0"/>
+      <w:r>
+        <w:t>utputVarsStruct.</w:t>
+      </w:r>
+      <w:r>
+        <w:tab/>
+      </w:r>
+      <w:sdt>
+        <w:sdtPr>
+          <w:id w:val="-370915882"/>
+          <w14:checkbox>
+            <w14:checked w14:val="1"/>
+            <w14:checkedState w14:val="2612" w14:font="MS Gothic"/>
+            <w14:uncheckedState w14:val="2610" w14:font="MS Gothic"/>
+          </w14:checkbox>
+        </w:sdtPr>
+        <w:sdtEndPr/>
+        <w:sdtContent>
+          <w:r>
+            <w:rPr>
+              <w:rFonts w:ascii="MS Gothic" w:eastAsia="MS Gothic" w:hAnsi="MS Gothic" w:hint="eastAsia"/>
+            </w:rPr>
+            <w:t>☒</w:t>
+          </w:r>
+        </w:sdtContent>
+      </w:sdt>
+    </w:p>
+    <w:p>
+      <w:pPr>
+        <w:pStyle w:val="StickyBullet"/>
+        <w:numPr>
+          <w:ilvl w:val="0"/>
+          <w:numId w:val="39"/>
+        </w:numPr>
+        <w:tabs>
+          <w:tab w:val="left" w:pos="7655"/>
+        </w:tabs>
+      </w:pPr>
+      <w:r>
+        <w:t>Add computation code of This variable (this maybe done next step</w:t>
+      </w:r>
+      <w:r>
+        <w:tab/>
+      </w:r>
+      <w:sdt>
+        <w:sdtPr>
+          <w:id w:val="-885871977"/>
+          <w14:checkbox>
+            <w14:checked w14:val="0"/>
+            <w14:checkedState w14:val="2612" w14:font="MS Gothic"/>
+            <w14:uncheckedState w14:val="2610" w14:font="MS Gothic"/>
+          </w14:checkbox>
+        </w:sdtPr>
+        <w:sdtEndPr/>
+        <w:sdtContent>
+          <w:r>
+            <w:rPr>
+              <w:rFonts w:ascii="MS Gothic" w:eastAsia="MS Gothic" w:hAnsi="MS Gothic" w:hint="eastAsia"/>
+            </w:rPr>
+            <w:t>☐</w:t>
+          </w:r>
+        </w:sdtContent>
+      </w:sdt>
+      <w:r>
+        <w:br/>
+        <w:t>too)</w:t>
+      </w:r>
+    </w:p>
+    <w:p>
+      <w:pPr>
+        <w:pStyle w:val="StickyBullet"/>
+        <w:numPr>
+          <w:ilvl w:val="0"/>
+          <w:numId w:val="39"/>
+        </w:numPr>
+        <w:tabs>
+          <w:tab w:val="left" w:pos="7655"/>
+        </w:tabs>
+      </w:pPr>
+      <w:r>
+        <w:t xml:space="preserve">Add code to </w:t>
+      </w:r>
+      <w:proofErr w:type="spellStart"/>
+      <w:r>
+        <w:t>Do</w:t>
+      </w:r>
+      <w:r>
+        <w:t>Sparse</w:t>
+      </w:r>
+      <w:r>
+        <w:t>Output</w:t>
+      </w:r>
+      <w:proofErr w:type="spellEnd"/>
+      <w:r>
+        <w:t>.</w:t>
+      </w:r>
+      <w:r>
+        <w:tab/>
+      </w:r>
+      <w:sdt>
+        <w:sdtPr>
+          <w:id w:val="1826929471"/>
+          <w14:checkbox>
+            <w14:checked w14:val="0"/>
+            <w14:checkedState w14:val="2612" w14:font="MS Gothic"/>
+            <w14:uncheckedState w14:val="2610" w14:font="MS Gothic"/>
+          </w14:checkbox>
+        </w:sdtPr>
+        <w:sdtEndPr/>
+        <w:sdtContent>
+          <w:r>
+            <w:rPr>
+              <w:rFonts w:ascii="MS Gothic" w:eastAsia="MS Gothic" w:hAnsi="MS Gothic" w:hint="eastAsia"/>
+            </w:rPr>
+            <w:t>☐</w:t>
+          </w:r>
+        </w:sdtContent>
+      </w:sdt>
+    </w:p>
+    <w:p>
+      <w:pPr>
+        <w:pStyle w:val="StickyBullet"/>
+        <w:numPr>
+          <w:ilvl w:val="0"/>
+          <w:numId w:val="39"/>
+        </w:numPr>
+        <w:tabs>
+          <w:tab w:val="left" w:pos="7655"/>
+        </w:tabs>
+      </w:pPr>
+      <w:r>
+        <w:t xml:space="preserve">Add code to </w:t>
+      </w:r>
+      <w:proofErr w:type="spellStart"/>
+      <w:r>
+        <w:t>Do</w:t>
+      </w:r>
+      <w:r>
+        <w:t>Full</w:t>
+      </w:r>
+      <w:r>
+        <w:t>Output</w:t>
+      </w:r>
+      <w:proofErr w:type="spellEnd"/>
+      <w:r>
+        <w:t>.</w:t>
+      </w:r>
+      <w:r>
+        <w:tab/>
+      </w:r>
+      <w:sdt>
+        <w:sdtPr>
+          <w:id w:val="-1682659619"/>
+          <w14:checkbox>
+            <w14:checked w14:val="0"/>
+            <w14:checkedState w14:val="2612" w14:font="MS Gothic"/>
+            <w14:uncheckedState w14:val="2610" w14:font="MS Gothic"/>
+          </w14:checkbox>
+        </w:sdtPr>
+        <w:sdtContent>
+          <w:r>
+            <w:rPr>
+              <w:rFonts w:ascii="MS Gothic" w:eastAsia="MS Gothic" w:hAnsi="MS Gothic" w:hint="eastAsia"/>
+            </w:rPr>
+            <w:t>☐</w:t>
+          </w:r>
+        </w:sdtContent>
+      </w:sdt>
+    </w:p>
+    <w:p>
+      <w:pPr>
+        <w:pStyle w:val="StickyBullet"/>
+        <w:numPr>
+          <w:ilvl w:val="0"/>
+          <w:numId w:val="39"/>
+        </w:numPr>
+        <w:tabs>
+          <w:tab w:val="left" w:pos="7655"/>
+        </w:tabs>
+      </w:pPr>
+      <w:r>
+        <w:t>Add Field Name to output Matlab s</w:t>
+      </w:r>
+      <w:r>
+        <w:t>truct</w:t>
+      </w:r>
+      <w:r>
+        <w:t>.</w:t>
+      </w:r>
+      <w:r>
+        <w:tab/>
+      </w:r>
+      <w:sdt>
+        <w:sdtPr>
+          <w:id w:val="-1100480460"/>
+          <w14:checkbox>
+            <w14:checked w14:val="0"/>
+            <w14:checkedState w14:val="2612" w14:font="MS Gothic"/>
+            <w14:uncheckedState w14:val="2610" w14:font="MS Gothic"/>
+          </w14:checkbox>
+        </w:sdtPr>
+        <w:sdtEndPr/>
+        <w:sdtContent>
+          <w:r>
+            <w:rPr>
+              <w:rFonts w:ascii="MS Gothic" w:eastAsia="MS Gothic" w:hAnsi="MS Gothic" w:hint="eastAsia"/>
+            </w:rPr>
+            <w:t>☐</w:t>
+          </w:r>
+        </w:sdtContent>
+      </w:sdt>
+    </w:p>
+    <w:p>
+      <w:pPr>
+        <w:pStyle w:val="StickyBullet"/>
+        <w:numPr>
+          <w:ilvl w:val="0"/>
+          <w:numId w:val="39"/>
+        </w:numPr>
+        <w:tabs>
+          <w:tab w:val="left" w:pos="7655"/>
+        </w:tabs>
+      </w:pPr>
+      <w:r>
+        <w:t xml:space="preserve">Add code to </w:t>
+      </w:r>
+      <w:r>
+        <w:t>putOutputToMatlabStruct</w:t>
+      </w:r>
+      <w:r>
+        <w:t>.</w:t>
+      </w:r>
+      <w:r>
+        <w:tab/>
+      </w:r>
+      <w:sdt>
+        <w:sdtPr>
+          <w:id w:val="511034162"/>
+          <w14:checkbox>
+            <w14:checked w14:val="0"/>
+            <w14:checkedState w14:val="2612" w14:font="MS Gothic"/>
+            <w14:uncheckedState w14:val="2610" w14:font="MS Gothic"/>
+          </w14:checkbox>
+        </w:sdtPr>
+        <w:sdtEndPr/>
+        <w:sdtContent>
+          <w:r>
+            <w:rPr>
+              <w:rFonts w:ascii="MS Gothic" w:eastAsia="MS Gothic" w:hAnsi="MS Gothic" w:hint="eastAsia"/>
+            </w:rPr>
+            <w:t>☐</w:t>
+          </w:r>
+        </w:sdtContent>
+      </w:sdt>
+    </w:p>
+    <w:p>
+      <w:pPr>
+        <w:pStyle w:val="Heading1"/>
+      </w:pPr>
+      <w:r>
+        <w:t>Yo</w:t>
+      </w:r>
     </w:p>
     <w:sectPr>
       <w:pgSz w:w="12240" w:h="15840"/>
@@ -3923,6 +5500,95 @@
     </w:lvl>
   </w:abstractNum>
   <w:abstractNum w:abstractNumId="2">
+    <w:nsid w:val="143C76F2"/>
+    <w:multiLevelType w:val="hybridMultilevel"/>
+    <w:tmpl w:val="915CEA1A"/>
+    <w:lvl w:ilvl="0" w:tplc="4009000F">
+      <w:start w:val="1"/>
+      <w:numFmt w:val="decimal"/>
+      <w:lvlText w:val="%1."/>
+      <w:lvlJc w:val="left"/>
+      <w:pPr>
+        <w:ind w:left="720" w:hanging="360"/>
+      </w:pPr>
+      <w:rPr>
+        <w:rFonts w:hint="default"/>
+      </w:rPr>
+    </w:lvl>
+    <w:lvl w:ilvl="1" w:tplc="40090019" w:tentative="1">
+      <w:start w:val="1"/>
+      <w:numFmt w:val="lowerLetter"/>
+      <w:lvlText w:val="%2."/>
+      <w:lvlJc w:val="left"/>
+      <w:pPr>
+        <w:ind w:left="1440" w:hanging="360"/>
+      </w:pPr>
+    </w:lvl>
+    <w:lvl w:ilvl="2" w:tplc="4009001B" w:tentative="1">
+      <w:start w:val="1"/>
+      <w:numFmt w:val="lowerRoman"/>
+      <w:lvlText w:val="%3."/>
+      <w:lvlJc w:val="right"/>
+      <w:pPr>
+        <w:ind w:left="2160" w:hanging="180"/>
+      </w:pPr>
+    </w:lvl>
+    <w:lvl w:ilvl="3" w:tplc="4009000F" w:tentative="1">
+      <w:start w:val="1"/>
+      <w:numFmt w:val="decimal"/>
+      <w:lvlText w:val="%4."/>
+      <w:lvlJc w:val="left"/>
+      <w:pPr>
+        <w:ind w:left="2880" w:hanging="360"/>
+      </w:pPr>
+    </w:lvl>
+    <w:lvl w:ilvl="4" w:tplc="40090019" w:tentative="1">
+      <w:start w:val="1"/>
+      <w:numFmt w:val="lowerLetter"/>
+      <w:lvlText w:val="%5."/>
+      <w:lvlJc w:val="left"/>
+      <w:pPr>
+        <w:ind w:left="3600" w:hanging="360"/>
+      </w:pPr>
+    </w:lvl>
+    <w:lvl w:ilvl="5" w:tplc="4009001B" w:tentative="1">
+      <w:start w:val="1"/>
+      <w:numFmt w:val="lowerRoman"/>
+      <w:lvlText w:val="%6."/>
+      <w:lvlJc w:val="right"/>
+      <w:pPr>
+        <w:ind w:left="4320" w:hanging="180"/>
+      </w:pPr>
+    </w:lvl>
+    <w:lvl w:ilvl="6" w:tplc="4009000F" w:tentative="1">
+      <w:start w:val="1"/>
+      <w:numFmt w:val="decimal"/>
+      <w:lvlText w:val="%7."/>
+      <w:lvlJc w:val="left"/>
+      <w:pPr>
+        <w:ind w:left="5040" w:hanging="360"/>
+      </w:pPr>
+    </w:lvl>
+    <w:lvl w:ilvl="7" w:tplc="40090019" w:tentative="1">
+      <w:start w:val="1"/>
+      <w:numFmt w:val="lowerLetter"/>
+      <w:lvlText w:val="%8."/>
+      <w:lvlJc w:val="left"/>
+      <w:pPr>
+        <w:ind w:left="5760" w:hanging="360"/>
+      </w:pPr>
+    </w:lvl>
+    <w:lvl w:ilvl="8" w:tplc="4009001B" w:tentative="1">
+      <w:start w:val="1"/>
+      <w:numFmt w:val="lowerRoman"/>
+      <w:lvlText w:val="%9."/>
+      <w:lvlJc w:val="right"/>
+      <w:pPr>
+        <w:ind w:left="6480" w:hanging="180"/>
+      </w:pPr>
+    </w:lvl>
+  </w:abstractNum>
+  <w:abstractNum w:abstractNumId="3">
     <w:nsid w:val="1482775B"/>
     <w:multiLevelType w:val="multilevel"/>
     <w:tmpl w:val="3F7AA9BE"/>
@@ -4017,14 +5683,13 @@
       </w:pPr>
     </w:lvl>
   </w:abstractNum>
-  <w:abstractNum w:abstractNumId="3">
-    <w:nsid w:val="4B4D0169"/>
+  <w:abstractNum w:abstractNumId="4">
+    <w:nsid w:val="1A69695C"/>
     <w:multiLevelType w:val="hybridMultilevel"/>
-    <w:tmpl w:val="3286CC4A"/>
-    <w:lvl w:ilvl="0" w:tplc="D812E000">
+    <w:tmpl w:val="9D5C4934"/>
+    <w:lvl w:ilvl="0" w:tplc="4009000F">
       <w:start w:val="1"/>
       <w:numFmt w:val="decimal"/>
-      <w:pStyle w:val="StickyBullet"/>
       <w:lvlText w:val="%1."/>
       <w:lvlJc w:val="left"/>
       <w:pPr>
@@ -4107,7 +5772,97 @@
       </w:pPr>
     </w:lvl>
   </w:abstractNum>
-  <w:abstractNum w:abstractNumId="4">
+  <w:abstractNum w:abstractNumId="5">
+    <w:nsid w:val="4B4D0169"/>
+    <w:multiLevelType w:val="hybridMultilevel"/>
+    <w:tmpl w:val="75BE9064"/>
+    <w:lvl w:ilvl="0" w:tplc="E72AE000">
+      <w:start w:val="1"/>
+      <w:numFmt w:val="decimal"/>
+      <w:pStyle w:val="StickyBullet"/>
+      <w:lvlText w:val="%1."/>
+      <w:lvlJc w:val="left"/>
+      <w:pPr>
+        <w:ind w:left="786" w:hanging="360"/>
+      </w:pPr>
+      <w:rPr>
+        <w:rFonts w:hint="default"/>
+      </w:rPr>
+    </w:lvl>
+    <w:lvl w:ilvl="1" w:tplc="40090019">
+      <w:start w:val="1"/>
+      <w:numFmt w:val="lowerLetter"/>
+      <w:lvlText w:val="%2."/>
+      <w:lvlJc w:val="left"/>
+      <w:pPr>
+        <w:ind w:left="1440" w:hanging="360"/>
+      </w:pPr>
+    </w:lvl>
+    <w:lvl w:ilvl="2" w:tplc="4009001B" w:tentative="1">
+      <w:start w:val="1"/>
+      <w:numFmt w:val="lowerRoman"/>
+      <w:lvlText w:val="%3."/>
+      <w:lvlJc w:val="right"/>
+      <w:pPr>
+        <w:ind w:left="2160" w:hanging="180"/>
+      </w:pPr>
+    </w:lvl>
+    <w:lvl w:ilvl="3" w:tplc="4009000F" w:tentative="1">
+      <w:start w:val="1"/>
+      <w:numFmt w:val="decimal"/>
+      <w:lvlText w:val="%4."/>
+      <w:lvlJc w:val="left"/>
+      <w:pPr>
+        <w:ind w:left="2880" w:hanging="360"/>
+      </w:pPr>
+    </w:lvl>
+    <w:lvl w:ilvl="4" w:tplc="40090019" w:tentative="1">
+      <w:start w:val="1"/>
+      <w:numFmt w:val="lowerLetter"/>
+      <w:lvlText w:val="%5."/>
+      <w:lvlJc w:val="left"/>
+      <w:pPr>
+        <w:ind w:left="3600" w:hanging="360"/>
+      </w:pPr>
+    </w:lvl>
+    <w:lvl w:ilvl="5" w:tplc="4009001B" w:tentative="1">
+      <w:start w:val="1"/>
+      <w:numFmt w:val="lowerRoman"/>
+      <w:lvlText w:val="%6."/>
+      <w:lvlJc w:val="right"/>
+      <w:pPr>
+        <w:ind w:left="4320" w:hanging="180"/>
+      </w:pPr>
+    </w:lvl>
+    <w:lvl w:ilvl="6" w:tplc="4009000F" w:tentative="1">
+      <w:start w:val="1"/>
+      <w:numFmt w:val="decimal"/>
+      <w:lvlText w:val="%7."/>
+      <w:lvlJc w:val="left"/>
+      <w:pPr>
+        <w:ind w:left="5040" w:hanging="360"/>
+      </w:pPr>
+    </w:lvl>
+    <w:lvl w:ilvl="7" w:tplc="40090019" w:tentative="1">
+      <w:start w:val="1"/>
+      <w:numFmt w:val="lowerLetter"/>
+      <w:lvlText w:val="%8."/>
+      <w:lvlJc w:val="left"/>
+      <w:pPr>
+        <w:ind w:left="5760" w:hanging="360"/>
+      </w:pPr>
+    </w:lvl>
+    <w:lvl w:ilvl="8" w:tplc="4009001B" w:tentative="1">
+      <w:start w:val="1"/>
+      <w:numFmt w:val="lowerRoman"/>
+      <w:lvlText w:val="%9."/>
+      <w:lvlJc w:val="right"/>
+      <w:pPr>
+        <w:ind w:left="6480" w:hanging="180"/>
+      </w:pPr>
+    </w:lvl>
+  </w:abstractNum>
+  <w:abstractNum w:abstractNumId="6">
     <w:nsid w:val="53256A5B"/>
     <w:multiLevelType w:val="hybridMultilevel"/>
     <w:tmpl w:val="46EEACC8"/>
@@ -4221,10 +5976,10 @@
     </w:lvl>
   </w:abstractNum>
   <w:num w:numId="1">
-    <w:abstractNumId w:val="2"/>
+    <w:abstractNumId w:val="3"/>
   </w:num>
   <w:num w:numId="2">
-    <w:abstractNumId w:val="2"/>
+    <w:abstractNumId w:val="3"/>
     <w:lvlOverride w:ilvl="0">
       <w:startOverride w:val="1"/>
     </w:lvlOverride>
@@ -4254,34 +6009,34 @@
     </w:lvlOverride>
   </w:num>
   <w:num w:numId="3">
-    <w:abstractNumId w:val="2"/>
+    <w:abstractNumId w:val="3"/>
   </w:num>
   <w:num w:numId="4">
-    <w:abstractNumId w:val="2"/>
+    <w:abstractNumId w:val="3"/>
   </w:num>
   <w:num w:numId="5">
-    <w:abstractNumId w:val="2"/>
+    <w:abstractNumId w:val="3"/>
   </w:num>
   <w:num w:numId="6">
-    <w:abstractNumId w:val="2"/>
+    <w:abstractNumId w:val="3"/>
   </w:num>
   <w:num w:numId="7">
-    <w:abstractNumId w:val="2"/>
+    <w:abstractNumId w:val="3"/>
   </w:num>
   <w:num w:numId="8">
-    <w:abstractNumId w:val="2"/>
+    <w:abstractNumId w:val="3"/>
   </w:num>
   <w:num w:numId="9">
-    <w:abstractNumId w:val="2"/>
+    <w:abstractNumId w:val="3"/>
   </w:num>
   <w:num w:numId="10">
-    <w:abstractNumId w:val="2"/>
+    <w:abstractNumId w:val="3"/>
   </w:num>
   <w:num w:numId="11">
-    <w:abstractNumId w:val="2"/>
+    <w:abstractNumId w:val="3"/>
   </w:num>
   <w:num w:numId="12">
-    <w:abstractNumId w:val="2"/>
+    <w:abstractNumId w:val="3"/>
   </w:num>
   <w:num w:numId="13">
     <w:abstractNumId w:val="0"/>
@@ -4341,10 +6096,10 @@
     </w:lvlOverride>
   </w:num>
   <w:num w:numId="25">
-    <w:abstractNumId w:val="3"/>
+    <w:abstractNumId w:val="5"/>
   </w:num>
   <w:num w:numId="26">
-    <w:abstractNumId w:val="3"/>
+    <w:abstractNumId w:val="5"/>
   </w:num>
   <w:num w:numId="27">
     <w:abstractNumId w:val="0"/>
@@ -4353,7 +6108,49 @@
     </w:lvlOverride>
   </w:num>
   <w:num w:numId="28">
+    <w:abstractNumId w:val="6"/>
+  </w:num>
+  <w:num w:numId="29">
     <w:abstractNumId w:val="4"/>
+  </w:num>
+  <w:num w:numId="30">
+    <w:abstractNumId w:val="5"/>
+    <w:lvlOverride w:ilvl="0">
+      <w:startOverride w:val="1"/>
+    </w:lvlOverride>
+  </w:num>
+  <w:num w:numId="31">
+    <w:abstractNumId w:val="5"/>
+  </w:num>
+  <w:num w:numId="32">
+    <w:abstractNumId w:val="5"/>
+  </w:num>
+  <w:num w:numId="33">
+    <w:abstractNumId w:val="5"/>
+  </w:num>
+  <w:num w:numId="34">
+    <w:abstractNumId w:val="5"/>
+  </w:num>
+  <w:num w:numId="35">
+    <w:abstractNumId w:val="5"/>
+  </w:num>
+  <w:num w:numId="36">
+    <w:abstractNumId w:val="5"/>
+  </w:num>
+  <w:num w:numId="37">
+    <w:abstractNumId w:val="5"/>
+    <w:lvlOverride w:ilvl="0">
+      <w:startOverride w:val="1"/>
+    </w:lvlOverride>
+  </w:num>
+  <w:num w:numId="38">
+    <w:abstractNumId w:val="2"/>
+  </w:num>
+  <w:num w:numId="39">
+    <w:abstractNumId w:val="5"/>
+    <w:lvlOverride w:ilvl="0">
+      <w:startOverride w:val="1"/>
+    </w:lvlOverride>
   </w:num>
 </w:numbering>
 </file>
@@ -5618,20 +7415,21 @@
     <w:basedOn w:val="ListParagraph"/>
     <w:link w:val="StickyBulletChar"/>
     <w:qFormat/>
-    <w:rsid w:val="00D7393F"/>
+    <w:rsid w:val="00A17B31"/>
     <w:pPr>
       <w:keepNext/>
       <w:keepLines/>
       <w:numPr>
         <w:numId w:val="25"/>
       </w:numPr>
+      <w:spacing w:before="120"/>
     </w:pPr>
   </w:style>
   <w:style w:type="character" w:customStyle="1" w:styleId="StickyBulletChar">
     <w:name w:val="Sticky Bullet Char"/>
     <w:basedOn w:val="ListParagraphChar"/>
     <w:link w:val="StickyBullet"/>
-    <w:rsid w:val="00D7393F"/>
+    <w:rsid w:val="00A17B31"/>
     <w:rPr>
       <w:sz w:val="24"/>
     </w:rPr>

</xml_diff>

<commit_message>
Diff of exp kernel + Bug Fix
Here , i have added diff of exp kernal.

Also, fixed bug where the Current Q Index was not getting properly
initialized (missing mxGetData).

Added code to automatically calculate the length of Matlab Structs in
order to avoid the hellish error.
Slightly updated procedure of adding variables

Also added the matlab code ConvertStatetoInitialCond.m .
</commit_message>
<xml_diff>
--- a/TimeDelNetSimMEX_Lib/Items/Using TimeDelNetSim.docx
+++ b/TimeDelNetSimMEX_Lib/Items/Using TimeDelNetSim.docx
@@ -15,6 +15,7 @@
         <w:pStyle w:val="Heading1"/>
       </w:pPr>
       <w:r>
+        <w:lastRenderedPageBreak/>
         <w:t>File</w:t>
       </w:r>
       <w:r>
@@ -157,8 +158,6 @@
     <w:p>
       <w:pPr>
         <w:pStyle w:val="Heading1"/>
-        <w:pageBreakBefore/>
-        <w:ind w:left="431" w:hanging="431"/>
       </w:pPr>
       <w:r>
         <w:lastRenderedPageBreak/>
@@ -221,8 +220,6 @@
     <w:p>
       <w:pPr>
         <w:pStyle w:val="Heading1"/>
-        <w:pageBreakBefore/>
-        <w:ind w:left="431" w:hanging="431"/>
       </w:pPr>
       <w:r>
         <w:lastRenderedPageBreak/>
@@ -330,8 +327,6 @@
     <w:p>
       <w:pPr>
         <w:pStyle w:val="Heading1"/>
-        <w:pageBreakBefore/>
-        <w:ind w:left="431" w:hanging="431"/>
       </w:pPr>
       <w:r>
         <w:lastRenderedPageBreak/>
@@ -1728,8 +1723,6 @@
     <w:p>
       <w:pPr>
         <w:pStyle w:val="Heading1"/>
-        <w:pageBreakBefore/>
-        <w:ind w:left="431" w:hanging="431"/>
       </w:pPr>
       <w:r>
         <w:lastRenderedPageBreak/>
@@ -3724,6 +3717,7 @@
         <w:pStyle w:val="Heading1"/>
       </w:pPr>
       <w:r>
+        <w:lastRenderedPageBreak/>
         <w:t>Adding a new State Variable</w:t>
       </w:r>
     </w:p>
@@ -3768,11 +3762,1312 @@
       </w:r>
       <w:proofErr w:type="spellEnd"/>
       <w:r>
+        <w:t xml:space="preserve"> (WITH CONSTRUCTOR)</w:t>
+      </w:r>
+      <w:r>
         <w:tab/>
       </w:r>
       <w:sdt>
         <w:sdtPr>
           <w:id w:val="614489132"/>
+          <w14:checkbox>
+            <w14:checked w14:val="1"/>
+            <w14:checkedState w14:val="2612" w14:font="MS Gothic"/>
+            <w14:uncheckedState w14:val="2610" w14:font="MS Gothic"/>
+          </w14:checkbox>
+        </w:sdtPr>
+        <w:sdtEndPr/>
+        <w:sdtContent>
+          <w:r>
+            <w:rPr>
+              <w:rFonts w:ascii="MS Gothic" w:eastAsia="MS Gothic" w:hAnsi="MS Gothic" w:hint="eastAsia"/>
+            </w:rPr>
+            <w:t>☒</w:t>
+          </w:r>
+        </w:sdtContent>
+      </w:sdt>
+    </w:p>
+    <w:p>
+      <w:pPr>
+        <w:pStyle w:val="StickyBullet"/>
+        <w:tabs>
+          <w:tab w:val="left" w:pos="7655"/>
+        </w:tabs>
+      </w:pPr>
+      <w:r>
+        <w:t xml:space="preserve">Add a corresponding variable in </w:t>
+      </w:r>
+      <w:proofErr w:type="spellStart"/>
+      <w:r>
+        <w:t>InternalVars</w:t>
+      </w:r>
+      <w:proofErr w:type="spellEnd"/>
+      <w:r>
+        <w:t xml:space="preserve"> (WITH CONSTRUCTOR)</w:t>
+      </w:r>
+      <w:r>
+        <w:tab/>
+      </w:r>
+      <w:sdt>
+        <w:sdtPr>
+          <w:id w:val="1846051500"/>
+          <w14:checkbox>
+            <w14:checked w14:val="1"/>
+            <w14:checkedState w14:val="2612" w14:font="MS Gothic"/>
+            <w14:uncheckedState w14:val="2610" w14:font="MS Gothic"/>
+          </w14:checkbox>
+        </w:sdtPr>
+        <w:sdtEndPr/>
+        <w:sdtContent>
+          <w:r>
+            <w:rPr>
+              <w:rFonts w:ascii="MS Gothic" w:eastAsia="MS Gothic" w:hAnsi="MS Gothic" w:hint="eastAsia"/>
+            </w:rPr>
+            <w:t>☒</w:t>
+          </w:r>
+        </w:sdtContent>
+      </w:sdt>
+    </w:p>
+    <w:p>
+      <w:pPr>
+        <w:pStyle w:val="StickyBullet"/>
+        <w:tabs>
+          <w:tab w:val="left" w:pos="7655"/>
+        </w:tabs>
+      </w:pPr>
+      <w:r>
+        <w:t xml:space="preserve">Add a corresponding Matrix in State </w:t>
+      </w:r>
+      <w:proofErr w:type="spellStart"/>
+      <w:r>
+        <w:t>Struct</w:t>
+      </w:r>
+      <w:proofErr w:type="spellEnd"/>
+      <w:r>
+        <w:t xml:space="preserve"> (WITH CONSTRUCTOR)</w:t>
+      </w:r>
+      <w:r>
+        <w:tab/>
+      </w:r>
+      <w:sdt>
+        <w:sdtPr>
+          <w:id w:val="-304481039"/>
+          <w14:checkbox>
+            <w14:checked w14:val="1"/>
+            <w14:checkedState w14:val="2612" w14:font="MS Gothic"/>
+            <w14:uncheckedState w14:val="2610" w14:font="MS Gothic"/>
+          </w14:checkbox>
+        </w:sdtPr>
+        <w:sdtEndPr/>
+        <w:sdtContent>
+          <w:r>
+            <w:rPr>
+              <w:rFonts w:ascii="MS Gothic" w:eastAsia="MS Gothic" w:hAnsi="MS Gothic" w:hint="eastAsia"/>
+            </w:rPr>
+            <w:t>☒</w:t>
+          </w:r>
+        </w:sdtContent>
+      </w:sdt>
+    </w:p>
+    <w:p>
+      <w:pPr>
+        <w:pStyle w:val="StickyBullet"/>
+        <w:keepNext w:val="0"/>
+        <w:tabs>
+          <w:tab w:val="left" w:pos="7655"/>
+        </w:tabs>
+      </w:pPr>
+      <w:r>
+        <w:t xml:space="preserve">Add a corresponding Matrix in Single </w:t>
+      </w:r>
+      <w:proofErr w:type="spellStart"/>
+      <w:r>
+        <w:t>Struct</w:t>
+      </w:r>
+      <w:proofErr w:type="spellEnd"/>
+      <w:r>
+        <w:t xml:space="preserve"> (WITH CONSTRUCTOR)</w:t>
+      </w:r>
+      <w:r>
+        <w:tab/>
+      </w:r>
+      <w:sdt>
+        <w:sdtPr>
+          <w:id w:val="1233202460"/>
+          <w14:checkbox>
+            <w14:checked w14:val="1"/>
+            <w14:checkedState w14:val="2612" w14:font="MS Gothic"/>
+            <w14:uncheckedState w14:val="2610" w14:font="MS Gothic"/>
+          </w14:checkbox>
+        </w:sdtPr>
+        <w:sdtEndPr/>
+        <w:sdtContent>
+          <w:r>
+            <w:rPr>
+              <w:rFonts w:ascii="MS Gothic" w:eastAsia="MS Gothic" w:hAnsi="MS Gothic" w:hint="eastAsia"/>
+            </w:rPr>
+            <w:t>☒</w:t>
+          </w:r>
+        </w:sdtContent>
+      </w:sdt>
+    </w:p>
+    <w:p>
+      <w:pPr>
+        <w:pStyle w:val="StickyBullet"/>
+        <w:tabs>
+          <w:tab w:val="left" w:pos="7655"/>
+        </w:tabs>
+        <w:ind w:hanging="357"/>
+      </w:pPr>
+      <w:r>
+        <w:t>Add corresponding field names</w:t>
+      </w:r>
+      <w:r>
+        <w:t xml:space="preserve"> to MATLAB output </w:t>
+      </w:r>
+      <w:proofErr w:type="spellStart"/>
+      <w:r>
+        <w:t>structs</w:t>
+      </w:r>
+      <w:proofErr w:type="spellEnd"/>
+      <w:r>
+        <w:t xml:space="preserve"> (Remember to change the Number of Fields variable)</w:t>
+      </w:r>
+      <w:r>
+        <w:t>:</w:t>
+      </w:r>
+    </w:p>
+    <w:p>
+      <w:pPr>
+        <w:pStyle w:val="StickyBullet"/>
+        <w:numPr>
+          <w:ilvl w:val="1"/>
+          <w:numId w:val="25"/>
+        </w:numPr>
+        <w:tabs>
+          <w:tab w:val="left" w:pos="7655"/>
+        </w:tabs>
+        <w:ind w:hanging="357"/>
+      </w:pPr>
+      <w:r>
+        <w:t xml:space="preserve">Input </w:t>
+      </w:r>
+      <w:proofErr w:type="spellStart"/>
+      <w:r>
+        <w:t>Struct</w:t>
+      </w:r>
+      <w:proofErr w:type="spellEnd"/>
+      <w:r>
+        <w:tab/>
+      </w:r>
+      <w:sdt>
+        <w:sdtPr>
+          <w:id w:val="1934156174"/>
+          <w14:checkbox>
+            <w14:checked w14:val="1"/>
+            <w14:checkedState w14:val="2612" w14:font="MS Gothic"/>
+            <w14:uncheckedState w14:val="2610" w14:font="MS Gothic"/>
+          </w14:checkbox>
+        </w:sdtPr>
+        <w:sdtEndPr/>
+        <w:sdtContent>
+          <w:r>
+            <w:rPr>
+              <w:rFonts w:ascii="MS Gothic" w:eastAsia="MS Gothic" w:hAnsi="MS Gothic" w:hint="eastAsia"/>
+            </w:rPr>
+            <w:t>☒</w:t>
+          </w:r>
+        </w:sdtContent>
+      </w:sdt>
+    </w:p>
+    <w:p>
+      <w:pPr>
+        <w:pStyle w:val="StickyBullet"/>
+        <w:numPr>
+          <w:ilvl w:val="1"/>
+          <w:numId w:val="25"/>
+        </w:numPr>
+        <w:tabs>
+          <w:tab w:val="left" w:pos="7655"/>
+        </w:tabs>
+        <w:ind w:hanging="357"/>
+      </w:pPr>
+      <w:r>
+        <w:t xml:space="preserve">State </w:t>
+      </w:r>
+      <w:proofErr w:type="spellStart"/>
+      <w:r>
+        <w:t>Struct</w:t>
+      </w:r>
+      <w:proofErr w:type="spellEnd"/>
+      <w:r>
+        <w:tab/>
+      </w:r>
+      <w:sdt>
+        <w:sdtPr>
+          <w:id w:val="-1455397561"/>
+          <w14:checkbox>
+            <w14:checked w14:val="1"/>
+            <w14:checkedState w14:val="2612" w14:font="MS Gothic"/>
+            <w14:uncheckedState w14:val="2610" w14:font="MS Gothic"/>
+          </w14:checkbox>
+        </w:sdtPr>
+        <w:sdtEndPr/>
+        <w:sdtContent>
+          <w:r>
+            <w:rPr>
+              <w:rFonts w:ascii="MS Gothic" w:eastAsia="MS Gothic" w:hAnsi="MS Gothic" w:hint="eastAsia"/>
+            </w:rPr>
+            <w:t>☒</w:t>
+          </w:r>
+        </w:sdtContent>
+      </w:sdt>
+    </w:p>
+    <w:p>
+      <w:pPr>
+        <w:pStyle w:val="StickyBullet"/>
+        <w:keepNext w:val="0"/>
+        <w:numPr>
+          <w:ilvl w:val="1"/>
+          <w:numId w:val="25"/>
+        </w:numPr>
+        <w:tabs>
+          <w:tab w:val="left" w:pos="7655"/>
+        </w:tabs>
+      </w:pPr>
+      <w:r>
+        <w:t xml:space="preserve">Single </w:t>
+      </w:r>
+      <w:proofErr w:type="spellStart"/>
+      <w:r>
+        <w:t>Struct</w:t>
+      </w:r>
+      <w:proofErr w:type="spellEnd"/>
+      <w:r>
+        <w:tab/>
+      </w:r>
+      <w:sdt>
+        <w:sdtPr>
+          <w:id w:val="-1474829141"/>
+          <w14:checkbox>
+            <w14:checked w14:val="1"/>
+            <w14:checkedState w14:val="2612" w14:font="MS Gothic"/>
+            <w14:uncheckedState w14:val="2610" w14:font="MS Gothic"/>
+          </w14:checkbox>
+        </w:sdtPr>
+        <w:sdtEndPr/>
+        <w:sdtContent>
+          <w:r>
+            <w:rPr>
+              <w:rFonts w:ascii="MS Gothic" w:eastAsia="MS Gothic" w:hAnsi="MS Gothic" w:hint="eastAsia"/>
+            </w:rPr>
+            <w:t>☒</w:t>
+          </w:r>
+        </w:sdtContent>
+      </w:sdt>
+    </w:p>
+    <w:p>
+      <w:pPr>
+        <w:pStyle w:val="Heading2"/>
+      </w:pPr>
+      <w:r>
+        <w:t>Input / Output routines related</w:t>
+      </w:r>
+    </w:p>
+    <w:p>
+      <w:pPr>
+        <w:pStyle w:val="StickyBullet"/>
+        <w:numPr>
+          <w:ilvl w:val="0"/>
+          <w:numId w:val="30"/>
+        </w:numPr>
+        <w:tabs>
+          <w:tab w:val="left" w:pos="7655"/>
+        </w:tabs>
+      </w:pPr>
+      <w:r>
+        <w:t>Add a corresponding Output Control Option in Enum.</w:t>
+      </w:r>
+      <w:r>
+        <w:tab/>
+      </w:r>
+      <w:sdt>
+        <w:sdtPr>
+          <w:id w:val="433322109"/>
+          <w14:checkbox>
+            <w14:checked w14:val="1"/>
+            <w14:checkedState w14:val="2612" w14:font="MS Gothic"/>
+            <w14:uncheckedState w14:val="2610" w14:font="MS Gothic"/>
+          </w14:checkbox>
+        </w:sdtPr>
+        <w:sdtEndPr/>
+        <w:sdtContent>
+          <w:r>
+            <w:rPr>
+              <w:rFonts w:ascii="MS Gothic" w:eastAsia="MS Gothic" w:hAnsi="MS Gothic" w:hint="eastAsia"/>
+            </w:rPr>
+            <w:t>☒</w:t>
+          </w:r>
+        </w:sdtContent>
+      </w:sdt>
+    </w:p>
+    <w:p>
+      <w:pPr>
+        <w:pStyle w:val="StickyBullet"/>
+        <w:numPr>
+          <w:ilvl w:val="0"/>
+          <w:numId w:val="30"/>
+        </w:numPr>
+        <w:tabs>
+          <w:tab w:val="left" w:pos="7655"/>
+        </w:tabs>
+      </w:pPr>
+      <w:r>
+        <w:t>Add a corresponding Output Control Option.</w:t>
+      </w:r>
+      <w:r>
+        <w:tab/>
+      </w:r>
+      <w:sdt>
+        <w:sdtPr>
+          <w:id w:val="1111084245"/>
+          <w14:checkbox>
+            <w14:checked w14:val="1"/>
+            <w14:checkedState w14:val="2612" w14:font="MS Gothic"/>
+            <w14:uncheckedState w14:val="2610" w14:font="MS Gothic"/>
+          </w14:checkbox>
+        </w:sdtPr>
+        <w:sdtEndPr/>
+        <w:sdtContent>
+          <w:r>
+            <w:rPr>
+              <w:rFonts w:ascii="MS Gothic" w:eastAsia="MS Gothic" w:hAnsi="MS Gothic" w:hint="eastAsia"/>
+            </w:rPr>
+            <w:t>☒</w:t>
+          </w:r>
+        </w:sdtContent>
+      </w:sdt>
+    </w:p>
+    <w:p>
+      <w:pPr>
+        <w:pStyle w:val="StickyBullet"/>
+        <w:numPr>
+          <w:ilvl w:val="0"/>
+          <w:numId w:val="30"/>
+        </w:numPr>
+        <w:tabs>
+          <w:tab w:val="left" w:pos="7655"/>
+        </w:tabs>
+      </w:pPr>
+      <w:r>
+        <w:t>Add corresponding code to the 3 initialization routines in</w:t>
+      </w:r>
+      <w:r>
+        <w:tab/>
+      </w:r>
+    </w:p>
+    <w:p>
+      <w:pPr>
+        <w:pStyle w:val="StickyBullet"/>
+        <w:numPr>
+          <w:ilvl w:val="1"/>
+          <w:numId w:val="30"/>
+        </w:numPr>
+        <w:tabs>
+          <w:tab w:val="left" w:pos="7655"/>
+        </w:tabs>
+      </w:pPr>
+      <w:proofErr w:type="spellStart"/>
+      <w:r>
+        <w:rPr>
+          <w:rFonts w:ascii="Consolas" w:hAnsi="Consolas" w:cs="Consolas"/>
+          <w:color w:val="000000"/>
+          <w:sz w:val="19"/>
+          <w:szCs w:val="19"/>
+          <w:lang w:val="en-IN"/>
+        </w:rPr>
+        <w:t>InternalVars</w:t>
+      </w:r>
+      <w:proofErr w:type="spellEnd"/>
+      <w:r>
+        <w:tab/>
+      </w:r>
+      <w:sdt>
+        <w:sdtPr>
+          <w:id w:val="-1235461638"/>
+          <w14:checkbox>
+            <w14:checked w14:val="1"/>
+            <w14:checkedState w14:val="2612" w14:font="MS Gothic"/>
+            <w14:uncheckedState w14:val="2610" w14:font="MS Gothic"/>
+          </w14:checkbox>
+        </w:sdtPr>
+        <w:sdtEndPr/>
+        <w:sdtContent>
+          <w:r>
+            <w:rPr>
+              <w:rFonts w:ascii="MS Gothic" w:eastAsia="MS Gothic" w:hAnsi="MS Gothic" w:hint="eastAsia"/>
+            </w:rPr>
+            <w:t>☒</w:t>
+          </w:r>
+        </w:sdtContent>
+      </w:sdt>
+    </w:p>
+    <w:p>
+      <w:pPr>
+        <w:pStyle w:val="StickyBullet"/>
+        <w:numPr>
+          <w:ilvl w:val="1"/>
+          <w:numId w:val="30"/>
+        </w:numPr>
+        <w:tabs>
+          <w:tab w:val="left" w:pos="7655"/>
+        </w:tabs>
+      </w:pPr>
+      <w:proofErr w:type="spellStart"/>
+      <w:r>
+        <w:rPr>
+          <w:rFonts w:ascii="Consolas" w:hAnsi="Consolas" w:cs="Consolas"/>
+          <w:color w:val="000000"/>
+          <w:sz w:val="19"/>
+          <w:szCs w:val="19"/>
+          <w:lang w:val="en-IN"/>
+        </w:rPr>
+        <w:t>StateVarsOutStruct</w:t>
+      </w:r>
+      <w:proofErr w:type="spellEnd"/>
+      <w:r>
+        <w:tab/>
+      </w:r>
+      <w:sdt>
+        <w:sdtPr>
+          <w:id w:val="308450650"/>
+          <w14:checkbox>
+            <w14:checked w14:val="1"/>
+            <w14:checkedState w14:val="2612" w14:font="MS Gothic"/>
+            <w14:uncheckedState w14:val="2610" w14:font="MS Gothic"/>
+          </w14:checkbox>
+        </w:sdtPr>
+        <w:sdtEndPr/>
+        <w:sdtContent>
+          <w:r>
+            <w:rPr>
+              <w:rFonts w:ascii="MS Gothic" w:eastAsia="MS Gothic" w:hAnsi="MS Gothic" w:hint="eastAsia"/>
+            </w:rPr>
+            <w:t>☒</w:t>
+          </w:r>
+        </w:sdtContent>
+      </w:sdt>
+    </w:p>
+    <w:p>
+      <w:pPr>
+        <w:pStyle w:val="StickyBullet"/>
+        <w:numPr>
+          <w:ilvl w:val="1"/>
+          <w:numId w:val="30"/>
+        </w:numPr>
+        <w:tabs>
+          <w:tab w:val="left" w:pos="7655"/>
+        </w:tabs>
+      </w:pPr>
+      <w:proofErr w:type="spellStart"/>
+      <w:r>
+        <w:rPr>
+          <w:rFonts w:ascii="Consolas" w:hAnsi="Consolas" w:cs="Consolas"/>
+          <w:color w:val="000000"/>
+          <w:sz w:val="19"/>
+          <w:szCs w:val="19"/>
+          <w:lang w:val="en-IN"/>
+        </w:rPr>
+        <w:t>FinalStateStruct</w:t>
+      </w:r>
+      <w:proofErr w:type="spellEnd"/>
+      <w:r>
+        <w:tab/>
+      </w:r>
+      <w:sdt>
+        <w:sdtPr>
+          <w:id w:val="183630222"/>
+          <w14:checkbox>
+            <w14:checked w14:val="1"/>
+            <w14:checkedState w14:val="2612" w14:font="MS Gothic"/>
+            <w14:uncheckedState w14:val="2610" w14:font="MS Gothic"/>
+          </w14:checkbox>
+        </w:sdtPr>
+        <w:sdtEndPr/>
+        <w:sdtContent>
+          <w:r>
+            <w:rPr>
+              <w:rFonts w:ascii="MS Gothic" w:eastAsia="MS Gothic" w:hAnsi="MS Gothic" w:hint="eastAsia"/>
+            </w:rPr>
+            <w:t>☒</w:t>
+          </w:r>
+        </w:sdtContent>
+      </w:sdt>
+    </w:p>
+    <w:p>
+      <w:pPr>
+        <w:pStyle w:val="StickyBullet"/>
+        <w:numPr>
+          <w:ilvl w:val="1"/>
+          <w:numId w:val="30"/>
+        </w:numPr>
+        <w:tabs>
+          <w:tab w:val="left" w:pos="7655"/>
+        </w:tabs>
+      </w:pPr>
+      <w:proofErr w:type="spellStart"/>
+      <w:r>
+        <w:rPr>
+          <w:rFonts w:ascii="Consolas" w:hAnsi="Consolas" w:cs="Consolas"/>
+          <w:color w:val="000000"/>
+          <w:sz w:val="19"/>
+          <w:szCs w:val="19"/>
+          <w:lang w:val="en-IN"/>
+        </w:rPr>
+        <w:t>InitialVarsStruct</w:t>
+      </w:r>
+      <w:proofErr w:type="spellEnd"/>
+      <w:r>
+        <w:tab/>
+      </w:r>
+      <w:sdt>
+        <w:sdtPr>
+          <w:id w:val="1014964895"/>
+          <w14:checkbox>
+            <w14:checked w14:val="1"/>
+            <w14:checkedState w14:val="2612" w14:font="MS Gothic"/>
+            <w14:uncheckedState w14:val="2610" w14:font="MS Gothic"/>
+          </w14:checkbox>
+        </w:sdtPr>
+        <w:sdtEndPr/>
+        <w:sdtContent>
+          <w:r>
+            <w:rPr>
+              <w:rFonts w:ascii="MS Gothic" w:eastAsia="MS Gothic" w:hAnsi="MS Gothic" w:hint="eastAsia"/>
+            </w:rPr>
+            <w:t>☒</w:t>
+          </w:r>
+        </w:sdtContent>
+      </w:sdt>
+    </w:p>
+    <w:p>
+      <w:pPr>
+        <w:pStyle w:val="StickyBullet"/>
+        <w:numPr>
+          <w:ilvl w:val="0"/>
+          <w:numId w:val="30"/>
+        </w:numPr>
+        <w:tabs>
+          <w:tab w:val="left" w:pos="7655"/>
+        </w:tabs>
+      </w:pPr>
+      <w:r>
+        <w:t xml:space="preserve">Add corresponding code </w:t>
+      </w:r>
+      <w:r>
+        <w:t xml:space="preserve">to the output routines in </w:t>
+      </w:r>
+    </w:p>
+    <w:p>
+      <w:pPr>
+        <w:pStyle w:val="StickyBullet"/>
+        <w:numPr>
+          <w:ilvl w:val="1"/>
+          <w:numId w:val="30"/>
+        </w:numPr>
+        <w:tabs>
+          <w:tab w:val="left" w:pos="7655"/>
+        </w:tabs>
+        <w:rPr>
+          <w:rFonts w:ascii="Consolas" w:hAnsi="Consolas" w:cs="Consolas"/>
+          <w:color w:val="000000"/>
+          <w:sz w:val="19"/>
+          <w:szCs w:val="19"/>
+          <w:highlight w:val="white"/>
+          <w:lang w:val="en-IN"/>
+        </w:rPr>
+      </w:pPr>
+      <w:proofErr w:type="spellStart"/>
+      <w:r>
+        <w:rPr>
+          <w:rFonts w:ascii="Consolas" w:hAnsi="Consolas" w:cs="Consolas"/>
+          <w:color w:val="000000"/>
+          <w:sz w:val="19"/>
+          <w:szCs w:val="19"/>
+          <w:highlight w:val="white"/>
+          <w:lang w:val="en-IN"/>
+        </w:rPr>
+        <w:t>InternalVars</w:t>
+      </w:r>
+      <w:proofErr w:type="spellEnd"/>
+      <w:r>
+        <w:rPr>
+          <w:rFonts w:ascii="Consolas" w:hAnsi="Consolas" w:cs="Consolas"/>
+          <w:color w:val="000000"/>
+          <w:sz w:val="19"/>
+          <w:szCs w:val="19"/>
+          <w:highlight w:val="white"/>
+          <w:lang w:val="en-IN"/>
+        </w:rPr>
+        <w:t>::</w:t>
+      </w:r>
+      <w:proofErr w:type="spellStart"/>
+      <w:r>
+        <w:rPr>
+          <w:rFonts w:ascii="Consolas" w:hAnsi="Consolas" w:cs="Consolas"/>
+          <w:color w:val="000000"/>
+          <w:sz w:val="19"/>
+          <w:szCs w:val="19"/>
+          <w:highlight w:val="white"/>
+          <w:lang w:val="en-IN"/>
+        </w:rPr>
+        <w:t>DoSingleStateOutput</w:t>
+      </w:r>
+      <w:proofErr w:type="spellEnd"/>
+      <w:r>
+        <w:rPr>
+          <w:rFonts w:ascii="Consolas" w:hAnsi="Consolas" w:cs="Consolas"/>
+          <w:color w:val="000000"/>
+          <w:sz w:val="19"/>
+          <w:szCs w:val="19"/>
+          <w:highlight w:val="white"/>
+          <w:lang w:val="en-IN"/>
+        </w:rPr>
+        <w:tab/>
+      </w:r>
+      <w:sdt>
+        <w:sdtPr>
+          <w:id w:val="1279997404"/>
+          <w14:checkbox>
+            <w14:checked w14:val="1"/>
+            <w14:checkedState w14:val="2612" w14:font="MS Gothic"/>
+            <w14:uncheckedState w14:val="2610" w14:font="MS Gothic"/>
+          </w14:checkbox>
+        </w:sdtPr>
+        <w:sdtEndPr/>
+        <w:sdtContent>
+          <w:r>
+            <w:rPr>
+              <w:rFonts w:ascii="MS Gothic" w:eastAsia="MS Gothic" w:hAnsi="MS Gothic" w:hint="eastAsia"/>
+            </w:rPr>
+            <w:t>☒</w:t>
+          </w:r>
+        </w:sdtContent>
+      </w:sdt>
+    </w:p>
+    <w:p>
+      <w:pPr>
+        <w:pStyle w:val="StickyBullet"/>
+        <w:numPr>
+          <w:ilvl w:val="1"/>
+          <w:numId w:val="30"/>
+        </w:numPr>
+        <w:tabs>
+          <w:tab w:val="left" w:pos="7655"/>
+        </w:tabs>
+      </w:pPr>
+      <w:proofErr w:type="spellStart"/>
+      <w:r>
+        <w:rPr>
+          <w:rFonts w:ascii="Consolas" w:hAnsi="Consolas" w:cs="Consolas"/>
+          <w:color w:val="000000"/>
+          <w:sz w:val="19"/>
+          <w:szCs w:val="19"/>
+          <w:highlight w:val="white"/>
+          <w:lang w:val="en-IN"/>
+        </w:rPr>
+        <w:t>InternalVars</w:t>
+      </w:r>
+      <w:proofErr w:type="spellEnd"/>
+      <w:r>
+        <w:rPr>
+          <w:rFonts w:ascii="Consolas" w:hAnsi="Consolas" w:cs="Consolas"/>
+          <w:color w:val="000000"/>
+          <w:sz w:val="19"/>
+          <w:szCs w:val="19"/>
+          <w:highlight w:val="white"/>
+          <w:lang w:val="en-IN"/>
+        </w:rPr>
+        <w:t>::</w:t>
+      </w:r>
+      <w:proofErr w:type="spellStart"/>
+      <w:r>
+        <w:rPr>
+          <w:rFonts w:ascii="Consolas" w:hAnsi="Consolas" w:cs="Consolas"/>
+          <w:color w:val="000000"/>
+          <w:sz w:val="19"/>
+          <w:szCs w:val="19"/>
+          <w:lang w:val="en-IN"/>
+        </w:rPr>
+        <w:t>Do</w:t>
+      </w:r>
+      <w:r>
+        <w:rPr>
+          <w:rFonts w:ascii="Consolas" w:hAnsi="Consolas" w:cs="Consolas"/>
+          <w:color w:val="000000"/>
+          <w:sz w:val="19"/>
+          <w:szCs w:val="19"/>
+          <w:lang w:val="en-IN"/>
+        </w:rPr>
+        <w:t>Output</w:t>
+      </w:r>
+      <w:proofErr w:type="spellEnd"/>
+      <w:r>
+        <w:rPr>
+          <w:rFonts w:ascii="Consolas" w:hAnsi="Consolas" w:cs="Consolas"/>
+          <w:color w:val="000000"/>
+          <w:sz w:val="19"/>
+          <w:szCs w:val="19"/>
+          <w:lang w:val="en-IN"/>
+        </w:rPr>
+        <w:tab/>
+      </w:r>
+      <w:sdt>
+        <w:sdtPr>
+          <w:id w:val="2092894370"/>
+          <w14:checkbox>
+            <w14:checked w14:val="1"/>
+            <w14:checkedState w14:val="2612" w14:font="MS Gothic"/>
+            <w14:uncheckedState w14:val="2610" w14:font="MS Gothic"/>
+          </w14:checkbox>
+        </w:sdtPr>
+        <w:sdtEndPr/>
+        <w:sdtContent>
+          <w:r>
+            <w:rPr>
+              <w:rFonts w:ascii="MS Gothic" w:eastAsia="MS Gothic" w:hAnsi="MS Gothic" w:hint="eastAsia"/>
+            </w:rPr>
+            <w:t>☒</w:t>
+          </w:r>
+        </w:sdtContent>
+      </w:sdt>
+    </w:p>
+    <w:p>
+      <w:pPr>
+        <w:pStyle w:val="StickyBullet"/>
+        <w:numPr>
+          <w:ilvl w:val="1"/>
+          <w:numId w:val="30"/>
+        </w:numPr>
+        <w:tabs>
+          <w:tab w:val="left" w:pos="7655"/>
+        </w:tabs>
+      </w:pPr>
+      <w:proofErr w:type="spellStart"/>
+      <w:r>
+        <w:rPr>
+          <w:rFonts w:ascii="Consolas" w:hAnsi="Consolas" w:cs="Consolas"/>
+          <w:color w:val="000000"/>
+          <w:sz w:val="19"/>
+          <w:szCs w:val="19"/>
+          <w:highlight w:val="white"/>
+          <w:lang w:val="en-IN"/>
+        </w:rPr>
+        <w:t>InternalVars</w:t>
+      </w:r>
+      <w:proofErr w:type="spellEnd"/>
+      <w:r>
+        <w:rPr>
+          <w:rFonts w:ascii="Consolas" w:hAnsi="Consolas" w:cs="Consolas"/>
+          <w:color w:val="000000"/>
+          <w:sz w:val="19"/>
+          <w:szCs w:val="19"/>
+          <w:highlight w:val="white"/>
+          <w:lang w:val="en-IN"/>
+        </w:rPr>
+        <w:t>::</w:t>
+      </w:r>
+      <w:proofErr w:type="spellStart"/>
+      <w:r>
+        <w:rPr>
+          <w:rFonts w:ascii="Consolas" w:hAnsi="Consolas" w:cs="Consolas"/>
+          <w:color w:val="000000"/>
+          <w:sz w:val="19"/>
+          <w:szCs w:val="19"/>
+          <w:lang w:val="en-IN"/>
+        </w:rPr>
+        <w:t>DoFull</w:t>
+      </w:r>
+      <w:r>
+        <w:rPr>
+          <w:rFonts w:ascii="Consolas" w:hAnsi="Consolas" w:cs="Consolas"/>
+          <w:color w:val="000000"/>
+          <w:sz w:val="19"/>
+          <w:szCs w:val="19"/>
+          <w:lang w:val="en-IN"/>
+        </w:rPr>
+        <w:t>Output</w:t>
+      </w:r>
+      <w:proofErr w:type="spellEnd"/>
+      <w:r>
+        <w:rPr>
+          <w:rFonts w:ascii="Consolas" w:hAnsi="Consolas" w:cs="Consolas"/>
+          <w:color w:val="000000"/>
+          <w:sz w:val="19"/>
+          <w:szCs w:val="19"/>
+          <w:lang w:val="en-IN"/>
+        </w:rPr>
+        <w:tab/>
+      </w:r>
+      <w:sdt>
+        <w:sdtPr>
+          <w:id w:val="1882285329"/>
+          <w14:checkbox>
+            <w14:checked w14:val="1"/>
+            <w14:checkedState w14:val="2612" w14:font="MS Gothic"/>
+            <w14:uncheckedState w14:val="2610" w14:font="MS Gothic"/>
+          </w14:checkbox>
+        </w:sdtPr>
+        <w:sdtEndPr/>
+        <w:sdtContent>
+          <w:r>
+            <w:rPr>
+              <w:rFonts w:ascii="MS Gothic" w:eastAsia="MS Gothic" w:hAnsi="MS Gothic" w:hint="eastAsia"/>
+            </w:rPr>
+            <w:t>☒</w:t>
+          </w:r>
+        </w:sdtContent>
+      </w:sdt>
+    </w:p>
+    <w:p>
+      <w:pPr>
+        <w:pStyle w:val="StickyBullet"/>
+        <w:numPr>
+          <w:ilvl w:val="1"/>
+          <w:numId w:val="30"/>
+        </w:numPr>
+        <w:tabs>
+          <w:tab w:val="left" w:pos="7655"/>
+        </w:tabs>
+      </w:pPr>
+      <w:proofErr w:type="spellStart"/>
+      <w:r>
+        <w:rPr>
+          <w:rFonts w:ascii="Consolas" w:hAnsi="Consolas" w:cs="Consolas"/>
+          <w:color w:val="000000"/>
+          <w:sz w:val="19"/>
+          <w:szCs w:val="19"/>
+          <w:highlight w:val="white"/>
+          <w:lang w:val="en-IN"/>
+        </w:rPr>
+        <w:t>InternalVars</w:t>
+      </w:r>
+      <w:proofErr w:type="spellEnd"/>
+      <w:r>
+        <w:rPr>
+          <w:rFonts w:ascii="Consolas" w:hAnsi="Consolas" w:cs="Consolas"/>
+          <w:color w:val="000000"/>
+          <w:sz w:val="19"/>
+          <w:szCs w:val="19"/>
+          <w:highlight w:val="white"/>
+          <w:lang w:val="en-IN"/>
+        </w:rPr>
+        <w:t>::</w:t>
+      </w:r>
+      <w:proofErr w:type="spellStart"/>
+      <w:r>
+        <w:rPr>
+          <w:rFonts w:ascii="Consolas" w:hAnsi="Consolas" w:cs="Consolas"/>
+          <w:color w:val="000000"/>
+          <w:sz w:val="19"/>
+          <w:szCs w:val="19"/>
+          <w:lang w:val="en-IN"/>
+        </w:rPr>
+        <w:t>DoSparse</w:t>
+      </w:r>
+      <w:r>
+        <w:rPr>
+          <w:rFonts w:ascii="Consolas" w:hAnsi="Consolas" w:cs="Consolas"/>
+          <w:color w:val="000000"/>
+          <w:sz w:val="19"/>
+          <w:szCs w:val="19"/>
+          <w:lang w:val="en-IN"/>
+        </w:rPr>
+        <w:t>Output</w:t>
+      </w:r>
+      <w:proofErr w:type="spellEnd"/>
+      <w:r>
+        <w:rPr>
+          <w:rFonts w:ascii="Consolas" w:hAnsi="Consolas" w:cs="Consolas"/>
+          <w:color w:val="000000"/>
+          <w:sz w:val="19"/>
+          <w:szCs w:val="19"/>
+          <w:lang w:val="en-IN"/>
+        </w:rPr>
+        <w:tab/>
+      </w:r>
+      <w:sdt>
+        <w:sdtPr>
+          <w:id w:val="569854158"/>
+          <w14:checkbox>
+            <w14:checked w14:val="1"/>
+            <w14:checkedState w14:val="2612" w14:font="MS Gothic"/>
+            <w14:uncheckedState w14:val="2610" w14:font="MS Gothic"/>
+          </w14:checkbox>
+        </w:sdtPr>
+        <w:sdtEndPr/>
+        <w:sdtContent>
+          <w:r>
+            <w:rPr>
+              <w:rFonts w:ascii="MS Gothic" w:eastAsia="MS Gothic" w:hAnsi="MS Gothic" w:hint="eastAsia"/>
+            </w:rPr>
+            <w:t>☒</w:t>
+          </w:r>
+        </w:sdtContent>
+      </w:sdt>
+    </w:p>
+    <w:p>
+      <w:pPr>
+        <w:pStyle w:val="StickyBullet"/>
+        <w:numPr>
+          <w:ilvl w:val="0"/>
+          <w:numId w:val="30"/>
+        </w:numPr>
+        <w:tabs>
+          <w:tab w:val="left" w:pos="7655"/>
+        </w:tabs>
+      </w:pPr>
+      <w:r>
+        <w:t>Add corresponding code to the mex output routines</w:t>
+      </w:r>
+    </w:p>
+    <w:p>
+      <w:pPr>
+        <w:pStyle w:val="StickyBullet"/>
+        <w:numPr>
+          <w:ilvl w:val="1"/>
+          <w:numId w:val="30"/>
+        </w:numPr>
+        <w:tabs>
+          <w:tab w:val="left" w:pos="7655"/>
+        </w:tabs>
+      </w:pPr>
+      <w:proofErr w:type="spellStart"/>
+      <w:r>
+        <w:rPr>
+          <w:rFonts w:ascii="Consolas" w:hAnsi="Consolas" w:cs="Consolas"/>
+          <w:color w:val="000000"/>
+          <w:sz w:val="19"/>
+          <w:szCs w:val="19"/>
+          <w:highlight w:val="white"/>
+          <w:lang w:val="en-IN"/>
+        </w:rPr>
+        <w:t>takeInputFromMatlabStruct</w:t>
+      </w:r>
+      <w:proofErr w:type="spellEnd"/>
+      <w:r>
+        <w:rPr>
+          <w:rFonts w:ascii="Consolas" w:hAnsi="Consolas" w:cs="Consolas"/>
+          <w:color w:val="000000"/>
+          <w:sz w:val="19"/>
+          <w:szCs w:val="19"/>
+          <w:lang w:val="en-IN"/>
+        </w:rPr>
+        <w:tab/>
+      </w:r>
+      <w:sdt>
+        <w:sdtPr>
+          <w:id w:val="1117023489"/>
+          <w14:checkbox>
+            <w14:checked w14:val="1"/>
+            <w14:checkedState w14:val="2612" w14:font="MS Gothic"/>
+            <w14:uncheckedState w14:val="2610" w14:font="MS Gothic"/>
+          </w14:checkbox>
+        </w:sdtPr>
+        <w:sdtEndPr/>
+        <w:sdtContent>
+          <w:r>
+            <w:rPr>
+              <w:rFonts w:ascii="MS Gothic" w:eastAsia="MS Gothic" w:hAnsi="MS Gothic" w:hint="eastAsia"/>
+            </w:rPr>
+            <w:t>☒</w:t>
+          </w:r>
+        </w:sdtContent>
+      </w:sdt>
+    </w:p>
+    <w:p>
+      <w:pPr>
+        <w:pStyle w:val="StickyBullet"/>
+        <w:numPr>
+          <w:ilvl w:val="1"/>
+          <w:numId w:val="30"/>
+        </w:numPr>
+        <w:tabs>
+          <w:tab w:val="left" w:pos="7655"/>
+        </w:tabs>
+      </w:pPr>
+      <w:proofErr w:type="spellStart"/>
+      <w:r>
+        <w:rPr>
+          <w:rFonts w:ascii="Consolas" w:hAnsi="Consolas" w:cs="Consolas"/>
+          <w:color w:val="000000"/>
+          <w:sz w:val="19"/>
+          <w:szCs w:val="19"/>
+          <w:highlight w:val="white"/>
+          <w:lang w:val="en-IN"/>
+        </w:rPr>
+        <w:t>putStateToMatlabStruct</w:t>
+      </w:r>
+      <w:proofErr w:type="spellEnd"/>
+      <w:r>
+        <w:rPr>
+          <w:rFonts w:ascii="Consolas" w:hAnsi="Consolas" w:cs="Consolas"/>
+          <w:color w:val="000000"/>
+          <w:sz w:val="19"/>
+          <w:szCs w:val="19"/>
+          <w:lang w:val="en-IN"/>
+        </w:rPr>
+        <w:tab/>
+      </w:r>
+      <w:sdt>
+        <w:sdtPr>
+          <w:id w:val="-183364966"/>
+          <w14:checkbox>
+            <w14:checked w14:val="1"/>
+            <w14:checkedState w14:val="2612" w14:font="MS Gothic"/>
+            <w14:uncheckedState w14:val="2610" w14:font="MS Gothic"/>
+          </w14:checkbox>
+        </w:sdtPr>
+        <w:sdtEndPr/>
+        <w:sdtContent>
+          <w:r>
+            <w:rPr>
+              <w:rFonts w:ascii="MS Gothic" w:eastAsia="MS Gothic" w:hAnsi="MS Gothic" w:hint="eastAsia"/>
+            </w:rPr>
+            <w:t>☒</w:t>
+          </w:r>
+        </w:sdtContent>
+      </w:sdt>
+    </w:p>
+    <w:p>
+      <w:pPr>
+        <w:pStyle w:val="StickyBullet"/>
+        <w:keepNext w:val="0"/>
+        <w:numPr>
+          <w:ilvl w:val="1"/>
+          <w:numId w:val="30"/>
+        </w:numPr>
+        <w:tabs>
+          <w:tab w:val="left" w:pos="7655"/>
+        </w:tabs>
+        <w:ind w:left="1434" w:hanging="357"/>
+      </w:pPr>
+      <w:proofErr w:type="spellStart"/>
+      <w:r>
+        <w:rPr>
+          <w:rFonts w:ascii="Consolas" w:hAnsi="Consolas" w:cs="Consolas"/>
+          <w:color w:val="000000"/>
+          <w:sz w:val="19"/>
+          <w:szCs w:val="19"/>
+          <w:highlight w:val="white"/>
+          <w:lang w:val="en-IN"/>
+        </w:rPr>
+        <w:t>putSingleStatetoMatlabStruct</w:t>
+      </w:r>
+      <w:proofErr w:type="spellEnd"/>
+      <w:r>
+        <w:rPr>
+          <w:rFonts w:ascii="Consolas" w:hAnsi="Consolas" w:cs="Consolas"/>
+          <w:color w:val="000000"/>
+          <w:sz w:val="19"/>
+          <w:szCs w:val="19"/>
+          <w:lang w:val="en-IN"/>
+        </w:rPr>
+        <w:tab/>
+      </w:r>
+      <w:sdt>
+        <w:sdtPr>
+          <w:id w:val="-570509972"/>
+          <w14:checkbox>
+            <w14:checked w14:val="1"/>
+            <w14:checkedState w14:val="2612" w14:font="MS Gothic"/>
+            <w14:uncheckedState w14:val="2610" w14:font="MS Gothic"/>
+          </w14:checkbox>
+        </w:sdtPr>
+        <w:sdtEndPr/>
+        <w:sdtContent>
+          <w:r>
+            <w:rPr>
+              <w:rFonts w:ascii="MS Gothic" w:eastAsia="MS Gothic" w:hAnsi="MS Gothic" w:hint="eastAsia"/>
+            </w:rPr>
+            <w:t>☒</w:t>
+          </w:r>
+        </w:sdtContent>
+      </w:sdt>
+    </w:p>
+    <w:p>
+      <w:pPr>
+        <w:pStyle w:val="Heading2"/>
+      </w:pPr>
+      <w:r>
+        <w:lastRenderedPageBreak/>
+        <w:t>Computation Related</w:t>
+      </w:r>
+    </w:p>
+    <w:p>
+      <w:pPr>
+        <w:pStyle w:val="StickyBullet"/>
+        <w:numPr>
+          <w:ilvl w:val="0"/>
+          <w:numId w:val="37"/>
+        </w:numPr>
+        <w:tabs>
+          <w:tab w:val="left" w:pos="7655"/>
+        </w:tabs>
+      </w:pPr>
+      <w:r>
+        <w:t>Nothing Specific. Just that do your shit carefully here</w:t>
+      </w:r>
+      <w:r>
+        <w:tab/>
+      </w:r>
+      <w:sdt>
+        <w:sdtPr>
+          <w:id w:val="1284231824"/>
+          <w14:checkbox>
+            <w14:checked w14:val="1"/>
+            <w14:checkedState w14:val="2612" w14:font="MS Gothic"/>
+            <w14:uncheckedState w14:val="2610" w14:font="MS Gothic"/>
+          </w14:checkbox>
+        </w:sdtPr>
+        <w:sdtEndPr/>
+        <w:sdtContent>
+          <w:r>
+            <w:rPr>
+              <w:rFonts w:ascii="MS Gothic" w:eastAsia="MS Gothic" w:hAnsi="MS Gothic" w:hint="eastAsia"/>
+            </w:rPr>
+            <w:t>☒</w:t>
+          </w:r>
+        </w:sdtContent>
+      </w:sdt>
+    </w:p>
+    <w:p>
+      <w:pPr>
+        <w:pStyle w:val="StickyBullet"/>
+        <w:numPr>
+          <w:ilvl w:val="0"/>
+          <w:numId w:val="37"/>
+        </w:numPr>
+        <w:tabs>
+          <w:tab w:val="left" w:pos="7655"/>
+        </w:tabs>
+      </w:pPr>
+      <w:r>
+        <w:t xml:space="preserve">In the event of editing a variables name, ensure some level of </w:t>
+      </w:r>
+      <w:r>
+        <w:tab/>
+      </w:r>
+      <w:sdt>
+        <w:sdtPr>
+          <w:id w:val="1956911501"/>
+          <w14:checkbox>
+            <w14:checked w14:val="1"/>
+            <w14:checkedState w14:val="2612" w14:font="MS Gothic"/>
+            <w14:uncheckedState w14:val="2610" w14:font="MS Gothic"/>
+          </w14:checkbox>
+        </w:sdtPr>
+        <w:sdtEndPr/>
+        <w:sdtContent>
+          <w:r>
+            <w:rPr>
+              <w:rFonts w:ascii="MS Gothic" w:eastAsia="MS Gothic" w:hAnsi="MS Gothic" w:hint="eastAsia"/>
+            </w:rPr>
+            <w:t>☒</w:t>
+          </w:r>
+        </w:sdtContent>
+      </w:sdt>
+      <w:r>
+        <w:br/>
+        <w:t>consistency.</w:t>
+      </w:r>
+    </w:p>
+    <w:p>
+      <w:pPr>
+        <w:pStyle w:val="StickyBullet"/>
+        <w:keepNext w:val="0"/>
+        <w:numPr>
+          <w:ilvl w:val="0"/>
+          <w:numId w:val="37"/>
+        </w:numPr>
+        <w:tabs>
+          <w:tab w:val="left" w:pos="7655"/>
+        </w:tabs>
+        <w:ind w:left="782" w:hanging="357"/>
+      </w:pPr>
+      <w:r>
+        <w:t xml:space="preserve">Since this is state variable storage. No Computation except </w:t>
+      </w:r>
+      <w:r>
+        <w:tab/>
+      </w:r>
+      <w:sdt>
+        <w:sdtPr>
+          <w:id w:val="-1704864342"/>
+          <w14:checkbox>
+            <w14:checked w14:val="1"/>
+            <w14:checkedState w14:val="2612" w14:font="MS Gothic"/>
+            <w14:uncheckedState w14:val="2610" w14:font="MS Gothic"/>
+          </w14:checkbox>
+        </w:sdtPr>
+        <w:sdtEndPr/>
+        <w:sdtContent>
+          <w:r>
+            <w:rPr>
+              <w:rFonts w:ascii="MS Gothic" w:eastAsia="MS Gothic" w:hAnsi="MS Gothic" w:hint="eastAsia"/>
+            </w:rPr>
+            <w:t>☒</w:t>
+          </w:r>
+        </w:sdtContent>
+      </w:sdt>
+      <w:r>
+        <w:br/>
+        <w:t xml:space="preserve">type conversion may be done in </w:t>
+      </w:r>
+      <w:r>
+        <w:t>the</w:t>
+      </w:r>
+      <w:r>
+        <w:t xml:space="preserve"> output routines</w:t>
+      </w:r>
+    </w:p>
+    <w:p>
+      <w:pPr>
+        <w:pStyle w:val="Heading1"/>
+      </w:pPr>
+      <w:r>
+        <w:lastRenderedPageBreak/>
+        <w:t>Adding An Output Variable</w:t>
+      </w:r>
+    </w:p>
+    <w:p>
+      <w:pPr>
+        <w:pStyle w:val="Heading2"/>
+      </w:pPr>
+      <w:r>
+        <w:t>Full Procedure</w:t>
+      </w:r>
+    </w:p>
+    <w:p>
+      <w:pPr>
+        <w:pStyle w:val="StickyBullet"/>
+        <w:numPr>
+          <w:ilvl w:val="0"/>
+          <w:numId w:val="39"/>
+        </w:numPr>
+        <w:tabs>
+          <w:tab w:val="left" w:pos="7655"/>
+        </w:tabs>
+      </w:pPr>
+      <w:r>
+        <w:t>Add the given variable to OutputVarsStruct.</w:t>
+      </w:r>
+      <w:r>
+        <w:tab/>
+      </w:r>
+      <w:sdt>
+        <w:sdtPr>
+          <w:id w:val="-498266469"/>
           <w14:checkbox>
             <w14:checked w14:val="0"/>
             <w14:checkedState w14:val="2612" w14:font="MS Gothic"/>
@@ -3793,24 +5088,29 @@
     <w:p>
       <w:pPr>
         <w:pStyle w:val="StickyBullet"/>
+        <w:numPr>
+          <w:ilvl w:val="0"/>
+          <w:numId w:val="39"/>
+        </w:numPr>
         <w:tabs>
           <w:tab w:val="left" w:pos="7655"/>
         </w:tabs>
       </w:pPr>
       <w:r>
-        <w:t xml:space="preserve">Add a corresponding variable in </w:t>
-      </w:r>
-      <w:proofErr w:type="spellStart"/>
-      <w:r>
-        <w:t>InternalVars</w:t>
-      </w:r>
-      <w:proofErr w:type="spellEnd"/>
+        <w:t>Add OutputControl Option and Enum option</w:t>
+      </w:r>
+      <w:r>
+        <w:t xml:space="preserve"> (if necessary)</w:t>
+      </w:r>
+      <w:r>
+        <w:t>.</w:t>
+      </w:r>
       <w:r>
         <w:tab/>
       </w:r>
       <w:sdt>
         <w:sdtPr>
-          <w:id w:val="1846051500"/>
+          <w:id w:val="-1647042460"/>
           <w14:checkbox>
             <w14:checked w14:val="0"/>
             <w14:checkedState w14:val="2612" w14:font="MS Gothic"/>
@@ -3831,19 +5131,23 @@
     <w:p>
       <w:pPr>
         <w:pStyle w:val="StickyBullet"/>
+        <w:numPr>
+          <w:ilvl w:val="0"/>
+          <w:numId w:val="39"/>
+        </w:numPr>
         <w:tabs>
           <w:tab w:val="left" w:pos="7655"/>
         </w:tabs>
       </w:pPr>
       <w:r>
-        <w:t>Add a corresponding Matrix in State Struct</w:t>
+        <w:t>Add Initialization Routine to OutputVarsStruct.</w:t>
       </w:r>
       <w:r>
         <w:tab/>
       </w:r>
       <w:sdt>
         <w:sdtPr>
-          <w:id w:val="-304481039"/>
+          <w:id w:val="-370915882"/>
           <w14:checkbox>
             <w14:checked w14:val="0"/>
             <w14:checkedState w14:val="2612" w14:font="MS Gothic"/>
@@ -3857,1217 +5161,6 @@
               <w:rFonts w:ascii="MS Gothic" w:eastAsia="MS Gothic" w:hAnsi="MS Gothic" w:hint="eastAsia"/>
             </w:rPr>
             <w:t>☐</w:t>
-          </w:r>
-        </w:sdtContent>
-      </w:sdt>
-    </w:p>
-    <w:p>
-      <w:pPr>
-        <w:pStyle w:val="StickyBullet"/>
-        <w:keepNext w:val="0"/>
-        <w:tabs>
-          <w:tab w:val="left" w:pos="7655"/>
-        </w:tabs>
-      </w:pPr>
-      <w:r>
-        <w:t>Add a corresponding Matrix in Single Struct</w:t>
-      </w:r>
-      <w:r>
-        <w:tab/>
-      </w:r>
-      <w:sdt>
-        <w:sdtPr>
-          <w:id w:val="1233202460"/>
-          <w14:checkbox>
-            <w14:checked w14:val="0"/>
-            <w14:checkedState w14:val="2612" w14:font="MS Gothic"/>
-            <w14:uncheckedState w14:val="2610" w14:font="MS Gothic"/>
-          </w14:checkbox>
-        </w:sdtPr>
-        <w:sdtEndPr/>
-        <w:sdtContent>
-          <w:r>
-            <w:rPr>
-              <w:rFonts w:ascii="MS Gothic" w:eastAsia="MS Gothic" w:hAnsi="MS Gothic" w:hint="eastAsia"/>
-            </w:rPr>
-            <w:t>☐</w:t>
-          </w:r>
-        </w:sdtContent>
-      </w:sdt>
-    </w:p>
-    <w:p>
-      <w:pPr>
-        <w:pStyle w:val="StickyBullet"/>
-        <w:keepNext w:val="0"/>
-        <w:tabs>
-          <w:tab w:val="left" w:pos="7655"/>
-        </w:tabs>
-      </w:pPr>
-      <w:r>
-        <w:t xml:space="preserve">Add corresponding fields to MATLAB output </w:t>
-      </w:r>
-      <w:proofErr w:type="spellStart"/>
-      <w:r>
-        <w:t>structs</w:t>
-      </w:r>
-      <w:proofErr w:type="spellEnd"/>
-      <w:r>
-        <w:t>:</w:t>
-      </w:r>
-    </w:p>
-    <w:p>
-      <w:pPr>
-        <w:pStyle w:val="StickyBullet"/>
-        <w:keepNext w:val="0"/>
-        <w:numPr>
-          <w:ilvl w:val="1"/>
-          <w:numId w:val="25"/>
-        </w:numPr>
-        <w:tabs>
-          <w:tab w:val="left" w:pos="7655"/>
-        </w:tabs>
-      </w:pPr>
-      <w:r>
-        <w:t xml:space="preserve">Input </w:t>
-      </w:r>
-      <w:proofErr w:type="spellStart"/>
-      <w:r>
-        <w:t>Struct</w:t>
-      </w:r>
-      <w:proofErr w:type="spellEnd"/>
-      <w:r>
-        <w:tab/>
-      </w:r>
-      <w:sdt>
-        <w:sdtPr>
-          <w:id w:val="1934156174"/>
-          <w14:checkbox>
-            <w14:checked w14:val="0"/>
-            <w14:checkedState w14:val="2612" w14:font="MS Gothic"/>
-            <w14:uncheckedState w14:val="2610" w14:font="MS Gothic"/>
-          </w14:checkbox>
-        </w:sdtPr>
-        <w:sdtEndPr/>
-        <w:sdtContent>
-          <w:r>
-            <w:rPr>
-              <w:rFonts w:ascii="MS Gothic" w:eastAsia="MS Gothic" w:hAnsi="MS Gothic" w:hint="eastAsia"/>
-            </w:rPr>
-            <w:t>☐</w:t>
-          </w:r>
-        </w:sdtContent>
-      </w:sdt>
-    </w:p>
-    <w:p>
-      <w:pPr>
-        <w:pStyle w:val="StickyBullet"/>
-        <w:keepNext w:val="0"/>
-        <w:numPr>
-          <w:ilvl w:val="1"/>
-          <w:numId w:val="25"/>
-        </w:numPr>
-        <w:tabs>
-          <w:tab w:val="left" w:pos="7655"/>
-        </w:tabs>
-      </w:pPr>
-      <w:r>
-        <w:t xml:space="preserve">State </w:t>
-      </w:r>
-      <w:proofErr w:type="spellStart"/>
-      <w:r>
-        <w:t>Struct</w:t>
-      </w:r>
-      <w:proofErr w:type="spellEnd"/>
-      <w:r>
-        <w:tab/>
-      </w:r>
-      <w:sdt>
-        <w:sdtPr>
-          <w:id w:val="-1455397561"/>
-          <w14:checkbox>
-            <w14:checked w14:val="0"/>
-            <w14:checkedState w14:val="2612" w14:font="MS Gothic"/>
-            <w14:uncheckedState w14:val="2610" w14:font="MS Gothic"/>
-          </w14:checkbox>
-        </w:sdtPr>
-        <w:sdtContent>
-          <w:r>
-            <w:rPr>
-              <w:rFonts w:ascii="MS Gothic" w:eastAsia="MS Gothic" w:hAnsi="MS Gothic" w:hint="eastAsia"/>
-            </w:rPr>
-            <w:t>☐</w:t>
-          </w:r>
-        </w:sdtContent>
-      </w:sdt>
-    </w:p>
-    <w:p>
-      <w:pPr>
-        <w:pStyle w:val="StickyBullet"/>
-        <w:keepNext w:val="0"/>
-        <w:numPr>
-          <w:ilvl w:val="1"/>
-          <w:numId w:val="25"/>
-        </w:numPr>
-        <w:tabs>
-          <w:tab w:val="left" w:pos="7655"/>
-        </w:tabs>
-      </w:pPr>
-      <w:r>
-        <w:t xml:space="preserve">Single </w:t>
-      </w:r>
-      <w:proofErr w:type="spellStart"/>
-      <w:r>
-        <w:t>Struct</w:t>
-      </w:r>
-      <w:proofErr w:type="spellEnd"/>
-      <w:r>
-        <w:tab/>
-      </w:r>
-      <w:sdt>
-        <w:sdtPr>
-          <w:id w:val="-1474829141"/>
-          <w14:checkbox>
-            <w14:checked w14:val="0"/>
-            <w14:checkedState w14:val="2612" w14:font="MS Gothic"/>
-            <w14:uncheckedState w14:val="2610" w14:font="MS Gothic"/>
-          </w14:checkbox>
-        </w:sdtPr>
-        <w:sdtContent>
-          <w:r>
-            <w:rPr>
-              <w:rFonts w:ascii="MS Gothic" w:eastAsia="MS Gothic" w:hAnsi="MS Gothic" w:hint="eastAsia"/>
-            </w:rPr>
-            <w:t>☐</w:t>
-          </w:r>
-        </w:sdtContent>
-      </w:sdt>
-    </w:p>
-    <w:p>
-      <w:pPr>
-        <w:pStyle w:val="Heading2"/>
-      </w:pPr>
-      <w:r>
-        <w:lastRenderedPageBreak/>
-        <w:t>Input / Output routines related</w:t>
-      </w:r>
-    </w:p>
-    <w:p>
-      <w:pPr>
-        <w:pStyle w:val="StickyBullet"/>
-        <w:numPr>
-          <w:ilvl w:val="0"/>
-          <w:numId w:val="30"/>
-        </w:numPr>
-        <w:tabs>
-          <w:tab w:val="left" w:pos="7655"/>
-        </w:tabs>
-      </w:pPr>
-      <w:r>
-        <w:t>Add a corresponding Output Control Option in Enum.</w:t>
-      </w:r>
-      <w:r>
-        <w:tab/>
-      </w:r>
-      <w:sdt>
-        <w:sdtPr>
-          <w:id w:val="433322109"/>
-          <w14:checkbox>
-            <w14:checked w14:val="0"/>
-            <w14:checkedState w14:val="2612" w14:font="MS Gothic"/>
-            <w14:uncheckedState w14:val="2610" w14:font="MS Gothic"/>
-          </w14:checkbox>
-        </w:sdtPr>
-        <w:sdtEndPr/>
-        <w:sdtContent>
-          <w:r>
-            <w:rPr>
-              <w:rFonts w:ascii="MS Gothic" w:eastAsia="MS Gothic" w:hAnsi="MS Gothic" w:hint="eastAsia"/>
-            </w:rPr>
-            <w:t>☐</w:t>
-          </w:r>
-        </w:sdtContent>
-      </w:sdt>
-    </w:p>
-    <w:p>
-      <w:pPr>
-        <w:pStyle w:val="StickyBullet"/>
-        <w:numPr>
-          <w:ilvl w:val="0"/>
-          <w:numId w:val="30"/>
-        </w:numPr>
-        <w:tabs>
-          <w:tab w:val="left" w:pos="7655"/>
-        </w:tabs>
-      </w:pPr>
-      <w:r>
-        <w:t>Add a corresponding Output Control Option.</w:t>
-      </w:r>
-      <w:r>
-        <w:tab/>
-      </w:r>
-      <w:sdt>
-        <w:sdtPr>
-          <w:id w:val="1111084245"/>
-          <w14:checkbox>
-            <w14:checked w14:val="0"/>
-            <w14:checkedState w14:val="2612" w14:font="MS Gothic"/>
-            <w14:uncheckedState w14:val="2610" w14:font="MS Gothic"/>
-          </w14:checkbox>
-        </w:sdtPr>
-        <w:sdtEndPr/>
-        <w:sdtContent>
-          <w:r>
-            <w:rPr>
-              <w:rFonts w:ascii="MS Gothic" w:eastAsia="MS Gothic" w:hAnsi="MS Gothic" w:hint="eastAsia"/>
-            </w:rPr>
-            <w:t>☐</w:t>
-          </w:r>
-        </w:sdtContent>
-      </w:sdt>
-    </w:p>
-    <w:p>
-      <w:pPr>
-        <w:pStyle w:val="StickyBullet"/>
-        <w:numPr>
-          <w:ilvl w:val="0"/>
-          <w:numId w:val="30"/>
-        </w:numPr>
-        <w:tabs>
-          <w:tab w:val="left" w:pos="7655"/>
-        </w:tabs>
-      </w:pPr>
-      <w:r>
-        <w:t>Add corresponding code to the 3 initialization routines in</w:t>
-      </w:r>
-      <w:r>
-        <w:tab/>
-      </w:r>
-    </w:p>
-    <w:p>
-      <w:pPr>
-        <w:pStyle w:val="StickyBullet"/>
-        <w:numPr>
-          <w:ilvl w:val="1"/>
-          <w:numId w:val="30"/>
-        </w:numPr>
-        <w:tabs>
-          <w:tab w:val="left" w:pos="7655"/>
-        </w:tabs>
-      </w:pPr>
-      <w:r>
-        <w:rPr>
-          <w:rFonts w:ascii="Consolas" w:hAnsi="Consolas" w:cs="Consolas"/>
-          <w:color w:val="000000"/>
-          <w:sz w:val="19"/>
-          <w:szCs w:val="19"/>
-          <w:lang w:val="en-IN"/>
-        </w:rPr>
-        <w:t>InternalVars</w:t>
-      </w:r>
-      <w:r>
-        <w:tab/>
-      </w:r>
-      <w:sdt>
-        <w:sdtPr>
-          <w:id w:val="-1235461638"/>
-          <w14:checkbox>
-            <w14:checked w14:val="0"/>
-            <w14:checkedState w14:val="2612" w14:font="MS Gothic"/>
-            <w14:uncheckedState w14:val="2610" w14:font="MS Gothic"/>
-          </w14:checkbox>
-        </w:sdtPr>
-        <w:sdtEndPr/>
-        <w:sdtContent>
-          <w:r>
-            <w:rPr>
-              <w:rFonts w:ascii="MS Gothic" w:eastAsia="MS Gothic" w:hAnsi="MS Gothic" w:hint="eastAsia"/>
-            </w:rPr>
-            <w:t>☐</w:t>
-          </w:r>
-        </w:sdtContent>
-      </w:sdt>
-    </w:p>
-    <w:p>
-      <w:pPr>
-        <w:pStyle w:val="StickyBullet"/>
-        <w:numPr>
-          <w:ilvl w:val="1"/>
-          <w:numId w:val="30"/>
-        </w:numPr>
-        <w:tabs>
-          <w:tab w:val="left" w:pos="7655"/>
-        </w:tabs>
-      </w:pPr>
-      <w:r>
-        <w:rPr>
-          <w:rFonts w:ascii="Consolas" w:hAnsi="Consolas" w:cs="Consolas"/>
-          <w:color w:val="000000"/>
-          <w:sz w:val="19"/>
-          <w:szCs w:val="19"/>
-          <w:lang w:val="en-IN"/>
-        </w:rPr>
-        <w:t>StateVarsOutStruct</w:t>
-      </w:r>
-      <w:r>
-        <w:tab/>
-      </w:r>
-      <w:sdt>
-        <w:sdtPr>
-          <w:id w:val="308450650"/>
-          <w14:checkbox>
-            <w14:checked w14:val="0"/>
-            <w14:checkedState w14:val="2612" w14:font="MS Gothic"/>
-            <w14:uncheckedState w14:val="2610" w14:font="MS Gothic"/>
-          </w14:checkbox>
-        </w:sdtPr>
-        <w:sdtEndPr/>
-        <w:sdtContent>
-          <w:r>
-            <w:rPr>
-              <w:rFonts w:ascii="MS Gothic" w:eastAsia="MS Gothic" w:hAnsi="MS Gothic" w:hint="eastAsia"/>
-            </w:rPr>
-            <w:t>☐</w:t>
-          </w:r>
-        </w:sdtContent>
-      </w:sdt>
-    </w:p>
-    <w:p>
-      <w:pPr>
-        <w:pStyle w:val="StickyBullet"/>
-        <w:numPr>
-          <w:ilvl w:val="1"/>
-          <w:numId w:val="30"/>
-        </w:numPr>
-        <w:tabs>
-          <w:tab w:val="left" w:pos="7655"/>
-        </w:tabs>
-      </w:pPr>
-      <w:r>
-        <w:rPr>
-          <w:rFonts w:ascii="Consolas" w:hAnsi="Consolas" w:cs="Consolas"/>
-          <w:color w:val="000000"/>
-          <w:sz w:val="19"/>
-          <w:szCs w:val="19"/>
-          <w:lang w:val="en-IN"/>
-        </w:rPr>
-        <w:t>FinalStateStruct</w:t>
-      </w:r>
-      <w:r>
-        <w:tab/>
-      </w:r>
-      <w:sdt>
-        <w:sdtPr>
-          <w:id w:val="183630222"/>
-          <w14:checkbox>
-            <w14:checked w14:val="0"/>
-            <w14:checkedState w14:val="2612" w14:font="MS Gothic"/>
-            <w14:uncheckedState w14:val="2610" w14:font="MS Gothic"/>
-          </w14:checkbox>
-        </w:sdtPr>
-        <w:sdtEndPr/>
-        <w:sdtContent>
-          <w:r>
-            <w:rPr>
-              <w:rFonts w:ascii="MS Gothic" w:eastAsia="MS Gothic" w:hAnsi="MS Gothic" w:hint="eastAsia"/>
-            </w:rPr>
-            <w:t>☐</w:t>
-          </w:r>
-        </w:sdtContent>
-      </w:sdt>
-    </w:p>
-    <w:p>
-      <w:pPr>
-        <w:pStyle w:val="StickyBullet"/>
-        <w:numPr>
-          <w:ilvl w:val="1"/>
-          <w:numId w:val="30"/>
-        </w:numPr>
-        <w:tabs>
-          <w:tab w:val="left" w:pos="7655"/>
-        </w:tabs>
-      </w:pPr>
-      <w:r>
-        <w:rPr>
-          <w:rFonts w:ascii="Consolas" w:hAnsi="Consolas" w:cs="Consolas"/>
-          <w:color w:val="000000"/>
-          <w:sz w:val="19"/>
-          <w:szCs w:val="19"/>
-          <w:lang w:val="en-IN"/>
-        </w:rPr>
-        <w:t>InitialVarsStruct</w:t>
-      </w:r>
-      <w:r>
-        <w:tab/>
-      </w:r>
-      <w:sdt>
-        <w:sdtPr>
-          <w:id w:val="1014964895"/>
-          <w14:checkbox>
-            <w14:checked w14:val="0"/>
-            <w14:checkedState w14:val="2612" w14:font="MS Gothic"/>
-            <w14:uncheckedState w14:val="2610" w14:font="MS Gothic"/>
-          </w14:checkbox>
-        </w:sdtPr>
-        <w:sdtEndPr/>
-        <w:sdtContent>
-          <w:r>
-            <w:rPr>
-              <w:rFonts w:ascii="MS Gothic" w:eastAsia="MS Gothic" w:hAnsi="MS Gothic" w:hint="eastAsia"/>
-            </w:rPr>
-            <w:t>☐</w:t>
-          </w:r>
-        </w:sdtContent>
-      </w:sdt>
-    </w:p>
-    <w:p>
-      <w:pPr>
-        <w:pStyle w:val="StickyBullet"/>
-        <w:numPr>
-          <w:ilvl w:val="0"/>
-          <w:numId w:val="30"/>
-        </w:numPr>
-        <w:tabs>
-          <w:tab w:val="left" w:pos="7655"/>
-        </w:tabs>
-      </w:pPr>
-      <w:r>
-        <w:t xml:space="preserve">Add corresponding code </w:t>
-      </w:r>
-      <w:r>
-        <w:t xml:space="preserve">to the output routines in </w:t>
-      </w:r>
-    </w:p>
-    <w:p>
-      <w:pPr>
-        <w:pStyle w:val="StickyBullet"/>
-        <w:numPr>
-          <w:ilvl w:val="1"/>
-          <w:numId w:val="30"/>
-        </w:numPr>
-        <w:tabs>
-          <w:tab w:val="left" w:pos="7655"/>
-        </w:tabs>
-        <w:rPr>
-          <w:rFonts w:ascii="Consolas" w:hAnsi="Consolas" w:cs="Consolas"/>
-          <w:color w:val="000000"/>
-          <w:sz w:val="19"/>
-          <w:szCs w:val="19"/>
-          <w:highlight w:val="white"/>
-          <w:lang w:val="en-IN"/>
-        </w:rPr>
-      </w:pPr>
-      <w:r>
-        <w:rPr>
-          <w:rFonts w:ascii="Consolas" w:hAnsi="Consolas" w:cs="Consolas"/>
-          <w:color w:val="000000"/>
-          <w:sz w:val="19"/>
-          <w:szCs w:val="19"/>
-          <w:highlight w:val="white"/>
-          <w:lang w:val="en-IN"/>
-        </w:rPr>
-        <w:t>InternalVars::</w:t>
-      </w:r>
-      <w:r>
-        <w:rPr>
-          <w:rFonts w:ascii="Consolas" w:hAnsi="Consolas" w:cs="Consolas"/>
-          <w:color w:val="000000"/>
-          <w:sz w:val="19"/>
-          <w:szCs w:val="19"/>
-          <w:highlight w:val="white"/>
-          <w:lang w:val="en-IN"/>
-        </w:rPr>
-        <w:t>DoSingleStateOutput</w:t>
-      </w:r>
-      <w:r>
-        <w:rPr>
-          <w:rFonts w:ascii="Consolas" w:hAnsi="Consolas" w:cs="Consolas"/>
-          <w:color w:val="000000"/>
-          <w:sz w:val="19"/>
-          <w:szCs w:val="19"/>
-          <w:highlight w:val="white"/>
-          <w:lang w:val="en-IN"/>
-        </w:rPr>
-        <w:tab/>
-      </w:r>
-      <w:sdt>
-        <w:sdtPr>
-          <w:id w:val="1279997404"/>
-          <w14:checkbox>
-            <w14:checked w14:val="0"/>
-            <w14:checkedState w14:val="2612" w14:font="MS Gothic"/>
-            <w14:uncheckedState w14:val="2610" w14:font="MS Gothic"/>
-          </w14:checkbox>
-        </w:sdtPr>
-        <w:sdtEndPr/>
-        <w:sdtContent>
-          <w:r>
-            <w:rPr>
-              <w:rFonts w:ascii="MS Gothic" w:eastAsia="MS Gothic" w:hAnsi="MS Gothic" w:hint="eastAsia"/>
-            </w:rPr>
-            <w:t>☐</w:t>
-          </w:r>
-        </w:sdtContent>
-      </w:sdt>
-    </w:p>
-    <w:p>
-      <w:pPr>
-        <w:pStyle w:val="StickyBullet"/>
-        <w:numPr>
-          <w:ilvl w:val="1"/>
-          <w:numId w:val="30"/>
-        </w:numPr>
-        <w:tabs>
-          <w:tab w:val="left" w:pos="7655"/>
-        </w:tabs>
-      </w:pPr>
-      <w:r>
-        <w:rPr>
-          <w:rFonts w:ascii="Consolas" w:hAnsi="Consolas" w:cs="Consolas"/>
-          <w:color w:val="000000"/>
-          <w:sz w:val="19"/>
-          <w:szCs w:val="19"/>
-          <w:highlight w:val="white"/>
-          <w:lang w:val="en-IN"/>
-        </w:rPr>
-        <w:t>InternalVars::</w:t>
-      </w:r>
-      <w:r>
-        <w:rPr>
-          <w:rFonts w:ascii="Consolas" w:hAnsi="Consolas" w:cs="Consolas"/>
-          <w:color w:val="000000"/>
-          <w:sz w:val="19"/>
-          <w:szCs w:val="19"/>
-          <w:lang w:val="en-IN"/>
-        </w:rPr>
-        <w:t>Do</w:t>
-      </w:r>
-      <w:r>
-        <w:rPr>
-          <w:rFonts w:ascii="Consolas" w:hAnsi="Consolas" w:cs="Consolas"/>
-          <w:color w:val="000000"/>
-          <w:sz w:val="19"/>
-          <w:szCs w:val="19"/>
-          <w:lang w:val="en-IN"/>
-        </w:rPr>
-        <w:t>Output</w:t>
-      </w:r>
-      <w:r>
-        <w:rPr>
-          <w:rFonts w:ascii="Consolas" w:hAnsi="Consolas" w:cs="Consolas"/>
-          <w:color w:val="000000"/>
-          <w:sz w:val="19"/>
-          <w:szCs w:val="19"/>
-          <w:lang w:val="en-IN"/>
-        </w:rPr>
-        <w:tab/>
-      </w:r>
-      <w:sdt>
-        <w:sdtPr>
-          <w:id w:val="2092894370"/>
-          <w14:checkbox>
-            <w14:checked w14:val="0"/>
-            <w14:checkedState w14:val="2612" w14:font="MS Gothic"/>
-            <w14:uncheckedState w14:val="2610" w14:font="MS Gothic"/>
-          </w14:checkbox>
-        </w:sdtPr>
-        <w:sdtEndPr/>
-        <w:sdtContent>
-          <w:r>
-            <w:rPr>
-              <w:rFonts w:ascii="MS Gothic" w:eastAsia="MS Gothic" w:hAnsi="MS Gothic" w:hint="eastAsia"/>
-            </w:rPr>
-            <w:t>☐</w:t>
-          </w:r>
-        </w:sdtContent>
-      </w:sdt>
-    </w:p>
-    <w:p>
-      <w:pPr>
-        <w:pStyle w:val="StickyBullet"/>
-        <w:numPr>
-          <w:ilvl w:val="1"/>
-          <w:numId w:val="30"/>
-        </w:numPr>
-        <w:tabs>
-          <w:tab w:val="left" w:pos="7655"/>
-        </w:tabs>
-      </w:pPr>
-      <w:r>
-        <w:rPr>
-          <w:rFonts w:ascii="Consolas" w:hAnsi="Consolas" w:cs="Consolas"/>
-          <w:color w:val="000000"/>
-          <w:sz w:val="19"/>
-          <w:szCs w:val="19"/>
-          <w:highlight w:val="white"/>
-          <w:lang w:val="en-IN"/>
-        </w:rPr>
-        <w:t>InternalVars::</w:t>
-      </w:r>
-      <w:r>
-        <w:rPr>
-          <w:rFonts w:ascii="Consolas" w:hAnsi="Consolas" w:cs="Consolas"/>
-          <w:color w:val="000000"/>
-          <w:sz w:val="19"/>
-          <w:szCs w:val="19"/>
-          <w:lang w:val="en-IN"/>
-        </w:rPr>
-        <w:t>DoFull</w:t>
-      </w:r>
-      <w:r>
-        <w:rPr>
-          <w:rFonts w:ascii="Consolas" w:hAnsi="Consolas" w:cs="Consolas"/>
-          <w:color w:val="000000"/>
-          <w:sz w:val="19"/>
-          <w:szCs w:val="19"/>
-          <w:lang w:val="en-IN"/>
-        </w:rPr>
-        <w:t>Output</w:t>
-      </w:r>
-      <w:r>
-        <w:rPr>
-          <w:rFonts w:ascii="Consolas" w:hAnsi="Consolas" w:cs="Consolas"/>
-          <w:color w:val="000000"/>
-          <w:sz w:val="19"/>
-          <w:szCs w:val="19"/>
-          <w:lang w:val="en-IN"/>
-        </w:rPr>
-        <w:tab/>
-      </w:r>
-      <w:sdt>
-        <w:sdtPr>
-          <w:id w:val="1882285329"/>
-          <w14:checkbox>
-            <w14:checked w14:val="0"/>
-            <w14:checkedState w14:val="2612" w14:font="MS Gothic"/>
-            <w14:uncheckedState w14:val="2610" w14:font="MS Gothic"/>
-          </w14:checkbox>
-        </w:sdtPr>
-        <w:sdtEndPr/>
-        <w:sdtContent>
-          <w:r>
-            <w:rPr>
-              <w:rFonts w:ascii="MS Gothic" w:eastAsia="MS Gothic" w:hAnsi="MS Gothic" w:hint="eastAsia"/>
-            </w:rPr>
-            <w:t>☐</w:t>
-          </w:r>
-        </w:sdtContent>
-      </w:sdt>
-    </w:p>
-    <w:p>
-      <w:pPr>
-        <w:pStyle w:val="StickyBullet"/>
-        <w:numPr>
-          <w:ilvl w:val="1"/>
-          <w:numId w:val="30"/>
-        </w:numPr>
-        <w:tabs>
-          <w:tab w:val="left" w:pos="7655"/>
-        </w:tabs>
-      </w:pPr>
-      <w:r>
-        <w:rPr>
-          <w:rFonts w:ascii="Consolas" w:hAnsi="Consolas" w:cs="Consolas"/>
-          <w:color w:val="000000"/>
-          <w:sz w:val="19"/>
-          <w:szCs w:val="19"/>
-          <w:highlight w:val="white"/>
-          <w:lang w:val="en-IN"/>
-        </w:rPr>
-        <w:t>InternalVars::</w:t>
-      </w:r>
-      <w:r>
-        <w:rPr>
-          <w:rFonts w:ascii="Consolas" w:hAnsi="Consolas" w:cs="Consolas"/>
-          <w:color w:val="000000"/>
-          <w:sz w:val="19"/>
-          <w:szCs w:val="19"/>
-          <w:lang w:val="en-IN"/>
-        </w:rPr>
-        <w:t>DoSparse</w:t>
-      </w:r>
-      <w:r>
-        <w:rPr>
-          <w:rFonts w:ascii="Consolas" w:hAnsi="Consolas" w:cs="Consolas"/>
-          <w:color w:val="000000"/>
-          <w:sz w:val="19"/>
-          <w:szCs w:val="19"/>
-          <w:lang w:val="en-IN"/>
-        </w:rPr>
-        <w:t>Output</w:t>
-      </w:r>
-      <w:r>
-        <w:rPr>
-          <w:rFonts w:ascii="Consolas" w:hAnsi="Consolas" w:cs="Consolas"/>
-          <w:color w:val="000000"/>
-          <w:sz w:val="19"/>
-          <w:szCs w:val="19"/>
-          <w:lang w:val="en-IN"/>
-        </w:rPr>
-        <w:tab/>
-      </w:r>
-      <w:sdt>
-        <w:sdtPr>
-          <w:id w:val="569854158"/>
-          <w14:checkbox>
-            <w14:checked w14:val="0"/>
-            <w14:checkedState w14:val="2612" w14:font="MS Gothic"/>
-            <w14:uncheckedState w14:val="2610" w14:font="MS Gothic"/>
-          </w14:checkbox>
-        </w:sdtPr>
-        <w:sdtEndPr/>
-        <w:sdtContent>
-          <w:r>
-            <w:rPr>
-              <w:rFonts w:ascii="MS Gothic" w:eastAsia="MS Gothic" w:hAnsi="MS Gothic" w:hint="eastAsia"/>
-            </w:rPr>
-            <w:t>☐</w:t>
-          </w:r>
-        </w:sdtContent>
-      </w:sdt>
-    </w:p>
-    <w:p>
-      <w:pPr>
-        <w:pStyle w:val="StickyBullet"/>
-        <w:numPr>
-          <w:ilvl w:val="0"/>
-          <w:numId w:val="30"/>
-        </w:numPr>
-        <w:tabs>
-          <w:tab w:val="left" w:pos="7655"/>
-        </w:tabs>
-      </w:pPr>
-      <w:r>
-        <w:t>Add corresponding code to the mex output routines</w:t>
-      </w:r>
-    </w:p>
-    <w:p>
-      <w:pPr>
-        <w:pStyle w:val="StickyBullet"/>
-        <w:numPr>
-          <w:ilvl w:val="1"/>
-          <w:numId w:val="30"/>
-        </w:numPr>
-        <w:tabs>
-          <w:tab w:val="left" w:pos="7655"/>
-        </w:tabs>
-      </w:pPr>
-      <w:proofErr w:type="spellStart"/>
-      <w:r>
-        <w:rPr>
-          <w:rFonts w:ascii="Consolas" w:hAnsi="Consolas" w:cs="Consolas"/>
-          <w:color w:val="000000"/>
-          <w:sz w:val="19"/>
-          <w:szCs w:val="19"/>
-          <w:highlight w:val="white"/>
-          <w:lang w:val="en-IN"/>
-        </w:rPr>
-        <w:t>takeInputFromMatlabStruct</w:t>
-      </w:r>
-      <w:proofErr w:type="spellEnd"/>
-      <w:r>
-        <w:rPr>
-          <w:rFonts w:ascii="Consolas" w:hAnsi="Consolas" w:cs="Consolas"/>
-          <w:color w:val="000000"/>
-          <w:sz w:val="19"/>
-          <w:szCs w:val="19"/>
-          <w:lang w:val="en-IN"/>
-        </w:rPr>
-        <w:tab/>
-      </w:r>
-      <w:sdt>
-        <w:sdtPr>
-          <w:id w:val="1117023489"/>
-          <w14:checkbox>
-            <w14:checked w14:val="0"/>
-            <w14:checkedState w14:val="2612" w14:font="MS Gothic"/>
-            <w14:uncheckedState w14:val="2610" w14:font="MS Gothic"/>
-          </w14:checkbox>
-        </w:sdtPr>
-        <w:sdtEndPr/>
-        <w:sdtContent>
-          <w:r>
-            <w:rPr>
-              <w:rFonts w:ascii="MS Gothic" w:eastAsia="MS Gothic" w:hAnsi="MS Gothic" w:hint="eastAsia"/>
-            </w:rPr>
-            <w:t>☐</w:t>
-          </w:r>
-        </w:sdtContent>
-      </w:sdt>
-    </w:p>
-    <w:p>
-      <w:pPr>
-        <w:pStyle w:val="StickyBullet"/>
-        <w:numPr>
-          <w:ilvl w:val="1"/>
-          <w:numId w:val="30"/>
-        </w:numPr>
-        <w:tabs>
-          <w:tab w:val="left" w:pos="7655"/>
-        </w:tabs>
-      </w:pPr>
-      <w:r>
-        <w:rPr>
-          <w:rFonts w:ascii="Consolas" w:hAnsi="Consolas" w:cs="Consolas"/>
-          <w:color w:val="000000"/>
-          <w:sz w:val="19"/>
-          <w:szCs w:val="19"/>
-          <w:highlight w:val="white"/>
-          <w:lang w:val="en-IN"/>
-        </w:rPr>
-        <w:t>putStateToMatlabStruct</w:t>
-      </w:r>
-      <w:r>
-        <w:rPr>
-          <w:rFonts w:ascii="Consolas" w:hAnsi="Consolas" w:cs="Consolas"/>
-          <w:color w:val="000000"/>
-          <w:sz w:val="19"/>
-          <w:szCs w:val="19"/>
-          <w:lang w:val="en-IN"/>
-        </w:rPr>
-        <w:tab/>
-      </w:r>
-      <w:sdt>
-        <w:sdtPr>
-          <w:id w:val="-183364966"/>
-          <w14:checkbox>
-            <w14:checked w14:val="0"/>
-            <w14:checkedState w14:val="2612" w14:font="MS Gothic"/>
-            <w14:uncheckedState w14:val="2610" w14:font="MS Gothic"/>
-          </w14:checkbox>
-        </w:sdtPr>
-        <w:sdtEndPr/>
-        <w:sdtContent>
-          <w:r>
-            <w:rPr>
-              <w:rFonts w:ascii="MS Gothic" w:eastAsia="MS Gothic" w:hAnsi="MS Gothic" w:hint="eastAsia"/>
-            </w:rPr>
-            <w:t>☐</w:t>
-          </w:r>
-        </w:sdtContent>
-      </w:sdt>
-    </w:p>
-    <w:p>
-      <w:pPr>
-        <w:pStyle w:val="StickyBullet"/>
-        <w:keepNext w:val="0"/>
-        <w:numPr>
-          <w:ilvl w:val="1"/>
-          <w:numId w:val="30"/>
-        </w:numPr>
-        <w:tabs>
-          <w:tab w:val="left" w:pos="7655"/>
-        </w:tabs>
-        <w:ind w:left="1434" w:hanging="357"/>
-      </w:pPr>
-      <w:r>
-        <w:rPr>
-          <w:rFonts w:ascii="Consolas" w:hAnsi="Consolas" w:cs="Consolas"/>
-          <w:color w:val="000000"/>
-          <w:sz w:val="19"/>
-          <w:szCs w:val="19"/>
-          <w:highlight w:val="white"/>
-          <w:lang w:val="en-IN"/>
-        </w:rPr>
-        <w:t>putSingleStatetoMatlabStruct</w:t>
-      </w:r>
-      <w:r>
-        <w:rPr>
-          <w:rFonts w:ascii="Consolas" w:hAnsi="Consolas" w:cs="Consolas"/>
-          <w:color w:val="000000"/>
-          <w:sz w:val="19"/>
-          <w:szCs w:val="19"/>
-          <w:lang w:val="en-IN"/>
-        </w:rPr>
-        <w:tab/>
-      </w:r>
-      <w:sdt>
-        <w:sdtPr>
-          <w:id w:val="-570509972"/>
-          <w14:checkbox>
-            <w14:checked w14:val="0"/>
-            <w14:checkedState w14:val="2612" w14:font="MS Gothic"/>
-            <w14:uncheckedState w14:val="2610" w14:font="MS Gothic"/>
-          </w14:checkbox>
-        </w:sdtPr>
-        <w:sdtEndPr/>
-        <w:sdtContent>
-          <w:r>
-            <w:rPr>
-              <w:rFonts w:ascii="MS Gothic" w:eastAsia="MS Gothic" w:hAnsi="MS Gothic" w:hint="eastAsia"/>
-            </w:rPr>
-            <w:t>☐</w:t>
-          </w:r>
-        </w:sdtContent>
-      </w:sdt>
-    </w:p>
-    <w:p>
-      <w:pPr>
-        <w:pStyle w:val="Heading2"/>
-      </w:pPr>
-      <w:r>
-        <w:lastRenderedPageBreak/>
-        <w:t>Computation Related</w:t>
-      </w:r>
-    </w:p>
-    <w:p>
-      <w:pPr>
-        <w:pStyle w:val="StickyBullet"/>
-        <w:numPr>
-          <w:ilvl w:val="0"/>
-          <w:numId w:val="37"/>
-        </w:numPr>
-        <w:tabs>
-          <w:tab w:val="left" w:pos="7655"/>
-        </w:tabs>
-      </w:pPr>
-      <w:r>
-        <w:t>Nothing Specific. Just that do your shit carefully here</w:t>
-      </w:r>
-      <w:r>
-        <w:tab/>
-      </w:r>
-      <w:sdt>
-        <w:sdtPr>
-          <w:id w:val="1284231824"/>
-          <w14:checkbox>
-            <w14:checked w14:val="0"/>
-            <w14:checkedState w14:val="2612" w14:font="MS Gothic"/>
-            <w14:uncheckedState w14:val="2610" w14:font="MS Gothic"/>
-          </w14:checkbox>
-        </w:sdtPr>
-        <w:sdtEndPr/>
-        <w:sdtContent>
-          <w:r>
-            <w:rPr>
-              <w:rFonts w:ascii="MS Gothic" w:eastAsia="MS Gothic" w:hAnsi="MS Gothic" w:hint="eastAsia"/>
-            </w:rPr>
-            <w:t>☐</w:t>
-          </w:r>
-        </w:sdtContent>
-      </w:sdt>
-    </w:p>
-    <w:p>
-      <w:pPr>
-        <w:pStyle w:val="StickyBullet"/>
-        <w:numPr>
-          <w:ilvl w:val="0"/>
-          <w:numId w:val="37"/>
-        </w:numPr>
-        <w:tabs>
-          <w:tab w:val="left" w:pos="7655"/>
-        </w:tabs>
-      </w:pPr>
-      <w:r>
-        <w:t xml:space="preserve">In the event of editing a variables name, ensure some level of </w:t>
-      </w:r>
-      <w:r>
-        <w:tab/>
-      </w:r>
-      <w:sdt>
-        <w:sdtPr>
-          <w:id w:val="1956911501"/>
-          <w14:checkbox>
-            <w14:checked w14:val="0"/>
-            <w14:checkedState w14:val="2612" w14:font="MS Gothic"/>
-            <w14:uncheckedState w14:val="2610" w14:font="MS Gothic"/>
-          </w14:checkbox>
-        </w:sdtPr>
-        <w:sdtEndPr/>
-        <w:sdtContent>
-          <w:r>
-            <w:rPr>
-              <w:rFonts w:ascii="MS Gothic" w:eastAsia="MS Gothic" w:hAnsi="MS Gothic" w:hint="eastAsia"/>
-            </w:rPr>
-            <w:t>☐</w:t>
-          </w:r>
-        </w:sdtContent>
-      </w:sdt>
-      <w:r>
-        <w:br/>
-        <w:t>consistency.</w:t>
-      </w:r>
-    </w:p>
-    <w:p>
-      <w:pPr>
-        <w:pStyle w:val="StickyBullet"/>
-        <w:numPr>
-          <w:ilvl w:val="0"/>
-          <w:numId w:val="37"/>
-        </w:numPr>
-        <w:tabs>
-          <w:tab w:val="left" w:pos="7655"/>
-        </w:tabs>
-      </w:pPr>
-      <w:r>
-        <w:t xml:space="preserve">Since this is state variable storage. No Computation except </w:t>
-      </w:r>
-      <w:r>
-        <w:tab/>
-      </w:r>
-      <w:sdt>
-        <w:sdtPr>
-          <w:id w:val="-1704864342"/>
-          <w14:checkbox>
-            <w14:checked w14:val="0"/>
-            <w14:checkedState w14:val="2612" w14:font="MS Gothic"/>
-            <w14:uncheckedState w14:val="2610" w14:font="MS Gothic"/>
-          </w14:checkbox>
-        </w:sdtPr>
-        <w:sdtEndPr/>
-        <w:sdtContent>
-          <w:r>
-            <w:rPr>
-              <w:rFonts w:ascii="MS Gothic" w:eastAsia="MS Gothic" w:hAnsi="MS Gothic" w:hint="eastAsia"/>
-            </w:rPr>
-            <w:t>☐</w:t>
-          </w:r>
-        </w:sdtContent>
-      </w:sdt>
-      <w:r>
-        <w:br/>
-        <w:t xml:space="preserve">type conversion may be done in </w:t>
-      </w:r>
-      <w:r>
-        <w:t>the</w:t>
-      </w:r>
-      <w:r>
-        <w:t xml:space="preserve"> output routines</w:t>
-      </w:r>
-    </w:p>
-    <w:p>
-      <w:pPr>
-        <w:pStyle w:val="Heading1"/>
-      </w:pPr>
-      <w:r>
-        <w:t>Adding An Output Variable</w:t>
-      </w:r>
-    </w:p>
-    <w:p>
-      <w:pPr>
-        <w:pStyle w:val="Heading2"/>
-      </w:pPr>
-      <w:r>
-        <w:t>Full Procedure</w:t>
-      </w:r>
-    </w:p>
-    <w:p>
-      <w:pPr>
-        <w:pStyle w:val="StickyBullet"/>
-        <w:numPr>
-          <w:ilvl w:val="0"/>
-          <w:numId w:val="39"/>
-        </w:numPr>
-        <w:tabs>
-          <w:tab w:val="left" w:pos="7655"/>
-        </w:tabs>
-      </w:pPr>
-      <w:r>
-        <w:t>Add the given variable to OutputVarsStruct.</w:t>
-      </w:r>
-      <w:r>
-        <w:tab/>
-      </w:r>
-      <w:sdt>
-        <w:sdtPr>
-          <w:id w:val="-498266469"/>
-          <w14:checkbox>
-            <w14:checked w14:val="1"/>
-            <w14:checkedState w14:val="2612" w14:font="MS Gothic"/>
-            <w14:uncheckedState w14:val="2610" w14:font="MS Gothic"/>
-          </w14:checkbox>
-        </w:sdtPr>
-        <w:sdtEndPr/>
-        <w:sdtContent>
-          <w:r>
-            <w:rPr>
-              <w:rFonts w:ascii="MS Gothic" w:eastAsia="MS Gothic" w:hAnsi="MS Gothic" w:hint="eastAsia"/>
-            </w:rPr>
-            <w:t>☒</w:t>
-          </w:r>
-        </w:sdtContent>
-      </w:sdt>
-    </w:p>
-    <w:p>
-      <w:pPr>
-        <w:pStyle w:val="StickyBullet"/>
-        <w:numPr>
-          <w:ilvl w:val="0"/>
-          <w:numId w:val="39"/>
-        </w:numPr>
-        <w:tabs>
-          <w:tab w:val="left" w:pos="7655"/>
-        </w:tabs>
-      </w:pPr>
-      <w:r>
-        <w:t>Add OutputControl Option and Enum option</w:t>
-      </w:r>
-      <w:r>
-        <w:t xml:space="preserve"> (if necessary)</w:t>
-      </w:r>
-      <w:r>
-        <w:t>.</w:t>
-      </w:r>
-      <w:r>
-        <w:tab/>
-      </w:r>
-      <w:sdt>
-        <w:sdtPr>
-          <w:id w:val="-1647042460"/>
-          <w14:checkbox>
-            <w14:checked w14:val="1"/>
-            <w14:checkedState w14:val="2612" w14:font="MS Gothic"/>
-            <w14:uncheckedState w14:val="2610" w14:font="MS Gothic"/>
-          </w14:checkbox>
-        </w:sdtPr>
-        <w:sdtEndPr/>
-        <w:sdtContent>
-          <w:r>
-            <w:rPr>
-              <w:rFonts w:ascii="MS Gothic" w:eastAsia="MS Gothic" w:hAnsi="MS Gothic" w:hint="eastAsia"/>
-            </w:rPr>
-            <w:t>☒</w:t>
-          </w:r>
-        </w:sdtContent>
-      </w:sdt>
-    </w:p>
-    <w:p>
-      <w:pPr>
-        <w:pStyle w:val="StickyBullet"/>
-        <w:numPr>
-          <w:ilvl w:val="0"/>
-          <w:numId w:val="39"/>
-        </w:numPr>
-        <w:tabs>
-          <w:tab w:val="left" w:pos="7655"/>
-        </w:tabs>
-      </w:pPr>
-      <w:r>
-        <w:t>Add Initialization Routine to O</w:t>
-      </w:r>
-      <w:bookmarkStart w:id="0" w:name="_GoBack"/>
-      <w:bookmarkEnd w:id="0"/>
-      <w:r>
-        <w:t>utputVarsStruct.</w:t>
-      </w:r>
-      <w:r>
-        <w:tab/>
-      </w:r>
-      <w:sdt>
-        <w:sdtPr>
-          <w:id w:val="-370915882"/>
-          <w14:checkbox>
-            <w14:checked w14:val="1"/>
-            <w14:checkedState w14:val="2612" w14:font="MS Gothic"/>
-            <w14:uncheckedState w14:val="2610" w14:font="MS Gothic"/>
-          </w14:checkbox>
-        </w:sdtPr>
-        <w:sdtEndPr/>
-        <w:sdtContent>
-          <w:r>
-            <w:rPr>
-              <w:rFonts w:ascii="MS Gothic" w:eastAsia="MS Gothic" w:hAnsi="MS Gothic" w:hint="eastAsia"/>
-            </w:rPr>
-            <w:t>☒</w:t>
           </w:r>
         </w:sdtContent>
       </w:sdt>
@@ -5204,6 +5297,7 @@
             <w14:uncheckedState w14:val="2610" w14:font="MS Gothic"/>
           </w14:checkbox>
         </w:sdtPr>
+        <w:sdtEndPr/>
         <w:sdtContent>
           <w:r>
             <w:rPr>
@@ -5226,11 +5320,21 @@
         </w:tabs>
       </w:pPr>
       <w:r>
-        <w:t>Add Field Name to output Matlab s</w:t>
+        <w:t xml:space="preserve">Add Field Name to output Matlab </w:t>
+      </w:r>
+      <w:proofErr w:type="spellStart"/>
+      <w:r>
+        <w:t>s</w:t>
       </w:r>
       <w:r>
         <w:t>truct</w:t>
       </w:r>
+      <w:proofErr w:type="spellEnd"/>
+      <w:r>
+        <w:t xml:space="preserve"> (CHANGE STRUCT SIZE)</w:t>
+      </w:r>
+      <w:bookmarkStart w:id="0" w:name="_GoBack"/>
+      <w:bookmarkEnd w:id="0"/>
       <w:r>
         <w:t>.</w:t>
       </w:r>
@@ -5305,6 +5409,7 @@
         <w:pStyle w:val="Heading1"/>
       </w:pPr>
       <w:r>
+        <w:lastRenderedPageBreak/>
         <w:t>Yo</w:t>
       </w:r>
     </w:p>
@@ -6560,9 +6665,11 @@
     <w:link w:val="Heading1Char"/>
     <w:uiPriority w:val="9"/>
     <w:qFormat/>
+    <w:rsid w:val="00A577AB"/>
     <w:pPr>
       <w:keepNext/>
       <w:keepLines/>
+      <w:pageBreakBefore/>
       <w:numPr>
         <w:numId w:val="12"/>
       </w:numPr>
@@ -6570,6 +6677,7 @@
         <w:bottom w:val="single" w:sz="4" w:space="1" w:color="595959" w:themeColor="text1" w:themeTint="A6"/>
       </w:pBdr>
       <w:spacing w:before="360"/>
+      <w:ind w:left="431" w:hanging="431"/>
       <w:outlineLvl w:val="0"/>
     </w:pPr>
     <w:rPr>
@@ -6882,6 +6990,7 @@
     <w:basedOn w:val="DefaultParagraphFont"/>
     <w:link w:val="Heading1"/>
     <w:uiPriority w:val="9"/>
+    <w:rsid w:val="00A577AB"/>
     <w:rPr>
       <w:rFonts w:asciiTheme="majorHAnsi" w:eastAsiaTheme="majorEastAsia" w:hAnsiTheme="majorHAnsi" w:cstheme="majorBidi"/>
       <w:b/>

</xml_diff>